<commit_message>
edited the summery for the added features inside the last commit
</commit_message>
<xml_diff>
--- a/סיכום קלסיפיקציה.docx
+++ b/סיכום קלסיפיקציה.docx
@@ -6,13 +6,23 @@
       <w:pPr>
         <w:bidi/>
         <w:rPr>
-          <w:rtl/>
-          <w:lang w:val="en-US"/>
-        </w:rPr>
-      </w:pPr>
-      <w:r>
-        <w:rPr>
-          <w:rFonts w:hint="cs"/>
+          <w:b/>
+          <w:bCs/>
+          <w:sz w:val="28"/>
+          <w:szCs w:val="28"/>
+          <w:u w:val="single"/>
+          <w:rtl/>
+          <w:lang w:val="en-US"/>
+        </w:rPr>
+      </w:pPr>
+      <w:r>
+        <w:rPr>
+          <w:rFonts w:hint="cs"/>
+          <w:b/>
+          <w:bCs/>
+          <w:sz w:val="28"/>
+          <w:szCs w:val="28"/>
+          <w:u w:val="single"/>
           <w:rtl/>
           <w:lang w:val="en-US"/>
         </w:rPr>
@@ -196,7 +206,6 @@
         <w:pStyle w:val="ListParagraph"/>
         <w:bidi/>
         <w:rPr>
-          <w:rFonts w:hint="cs"/>
           <w:rtl/>
           <w:lang w:val="en-US"/>
         </w:rPr>
@@ -204,6 +213,7 @@
       <w:r>
         <w:rPr>
           <w:rFonts w:cs="Arial"/>
+          <w:noProof/>
           <w:rtl/>
           <w:lang w:val="en-US"/>
         </w:rPr>
@@ -261,25 +271,22 @@
     <w:p>
       <w:pPr>
         <w:rPr>
-          <w:rFonts w:hint="cs"/>
-          <w:rtl/>
-          <w:lang w:val="en-US"/>
-        </w:rPr>
-      </w:pPr>
-    </w:p>
-    <w:p>
-      <w:pPr>
-        <w:rPr>
-          <w:rFonts w:hint="cs"/>
-          <w:rtl/>
-          <w:lang w:val="en-US"/>
-        </w:rPr>
-      </w:pPr>
-    </w:p>
-    <w:p>
-      <w:pPr>
-        <w:rPr>
-          <w:rFonts w:hint="cs"/>
+          <w:rtl/>
+          <w:lang w:val="en-US"/>
+        </w:rPr>
+      </w:pPr>
+    </w:p>
+    <w:p>
+      <w:pPr>
+        <w:rPr>
+          <w:rtl/>
+          <w:lang w:val="en-US"/>
+        </w:rPr>
+      </w:pPr>
+    </w:p>
+    <w:p>
+      <w:pPr>
+        <w:rPr>
           <w:rtl/>
           <w:lang w:val="en-US"/>
         </w:rPr>
@@ -291,7 +298,6 @@
           <w:tab w:val="left" w:pos="7420"/>
         </w:tabs>
         <w:rPr>
-          <w:rFonts w:hint="cs"/>
           <w:rtl/>
           <w:lang w:val="en-US"/>
         </w:rPr>
@@ -323,43 +329,38 @@
     <w:p>
       <w:pPr>
         <w:rPr>
-          <w:rFonts w:hint="cs"/>
-          <w:rtl/>
-          <w:lang w:val="en-US"/>
-        </w:rPr>
-      </w:pPr>
-    </w:p>
-    <w:p>
-      <w:pPr>
-        <w:rPr>
-          <w:rFonts w:hint="cs"/>
-          <w:rtl/>
-          <w:lang w:val="en-US"/>
-        </w:rPr>
-      </w:pPr>
-    </w:p>
-    <w:p>
-      <w:pPr>
-        <w:rPr>
-          <w:rFonts w:hint="cs"/>
-          <w:rtl/>
-          <w:lang w:val="en-US"/>
-        </w:rPr>
-      </w:pPr>
-    </w:p>
-    <w:p>
-      <w:pPr>
-        <w:rPr>
-          <w:rFonts w:hint="cs"/>
-          <w:rtl/>
-          <w:lang w:val="en-US"/>
-        </w:rPr>
-      </w:pPr>
-    </w:p>
-    <w:p>
-      <w:pPr>
-        <w:rPr>
-          <w:rFonts w:hint="cs"/>
+          <w:rtl/>
+          <w:lang w:val="en-US"/>
+        </w:rPr>
+      </w:pPr>
+    </w:p>
+    <w:p>
+      <w:pPr>
+        <w:rPr>
+          <w:rtl/>
+          <w:lang w:val="en-US"/>
+        </w:rPr>
+      </w:pPr>
+    </w:p>
+    <w:p>
+      <w:pPr>
+        <w:rPr>
+          <w:rtl/>
+          <w:lang w:val="en-US"/>
+        </w:rPr>
+      </w:pPr>
+    </w:p>
+    <w:p>
+      <w:pPr>
+        <w:rPr>
+          <w:rtl/>
+          <w:lang w:val="en-US"/>
+        </w:rPr>
+      </w:pPr>
+    </w:p>
+    <w:p>
+      <w:pPr>
+        <w:rPr>
           <w:rtl/>
           <w:lang w:val="en-US"/>
         </w:rPr>
@@ -438,6 +439,7 @@
       <w:r>
         <w:rPr>
           <w:rFonts w:cs="Arial"/>
+          <w:noProof/>
           <w:rtl/>
           <w:lang w:val="en-US"/>
         </w:rPr>
@@ -674,11 +676,24 @@
       <w:r>
         <w:rPr>
           <w:rFonts w:hint="cs"/>
+          <w:b/>
+          <w:bCs/>
+          <w:sz w:val="28"/>
+          <w:szCs w:val="28"/>
+          <w:u w:val="single"/>
           <w:rtl/>
           <w:lang w:val="en-US"/>
         </w:rPr>
         <w:lastRenderedPageBreak/>
-        <w:t>תקנון דאטה:</w:t>
+        <w:t>תקנון דאטה</w:t>
+      </w:r>
+      <w:r>
+        <w:rPr>
+          <w:rFonts w:hint="cs"/>
+          <w:rtl/>
+          <w:lang w:val="en-US"/>
+        </w:rPr>
+        <w:t>:</w:t>
       </w:r>
     </w:p>
     <w:p>
@@ -914,44 +929,48 @@
           <w:bCs/>
           <w:lang w:val="en-US"/>
         </w:rPr>
-        <w:t xml:space="preserve"> </w:t>
-      </w:r>
-      <w:r>
+        <w:t xml:space="preserve"> stages 0, I, IA, IB</w:t>
+      </w:r>
+    </w:p>
+    <w:p>
+      <w:pPr>
+        <w:pStyle w:val="ListParagraph"/>
+        <w:tabs>
+          <w:tab w:val="left" w:pos="8110"/>
+        </w:tabs>
         <w:rPr>
           <w:b/>
           <w:bCs/>
           <w:lang w:val="en-US"/>
         </w:rPr>
-        <w:t>stages 0, I, IA, IB</w:t>
-      </w:r>
-    </w:p>
-    <w:p>
-      <w:pPr>
-        <w:pStyle w:val="ListParagraph"/>
-        <w:tabs>
-          <w:tab w:val="left" w:pos="8110"/>
-        </w:tabs>
+      </w:pPr>
+      <w:r>
         <w:rPr>
           <w:b/>
           <w:bCs/>
           <w:lang w:val="en-US"/>
         </w:rPr>
-      </w:pPr>
-      <w:r>
+        <w:t>Class 1:  stages II, IIA, IIB</w:t>
+      </w:r>
+    </w:p>
+    <w:p>
+      <w:pPr>
+        <w:pStyle w:val="ListParagraph"/>
+        <w:tabs>
+          <w:tab w:val="left" w:pos="8110"/>
+        </w:tabs>
         <w:rPr>
           <w:b/>
           <w:bCs/>
-          <w:lang w:val="en-US"/>
-        </w:rPr>
-        <w:t xml:space="preserve">Class 1:  </w:t>
-      </w:r>
+        </w:rPr>
+      </w:pPr>
       <w:r>
         <w:rPr>
           <w:b/>
           <w:bCs/>
           <w:lang w:val="en-US"/>
         </w:rPr>
-        <w:t>stages II, IIA, IIB</w:t>
+        <w:t>Class 2:  stages III, IIIA, IIIB, IIIC</w:t>
       </w:r>
     </w:p>
     <w:p>
@@ -963,6 +982,7 @@
         <w:rPr>
           <w:b/>
           <w:bCs/>
+          <w:lang w:val="en-US"/>
         </w:rPr>
       </w:pPr>
       <w:r>
@@ -971,36 +991,39 @@
           <w:bCs/>
           <w:lang w:val="en-US"/>
         </w:rPr>
-        <w:t xml:space="preserve">Class 2:  </w:t>
-      </w:r>
-      <w:r>
+        <w:t>Class 3: stages IV, X</w:t>
+      </w:r>
+    </w:p>
+    <w:p>
+      <w:pPr>
+        <w:pStyle w:val="ListParagraph"/>
+        <w:tabs>
+          <w:tab w:val="left" w:pos="8110"/>
+        </w:tabs>
         <w:rPr>
           <w:b/>
           <w:bCs/>
-          <w:lang w:val="en-US"/>
-        </w:rPr>
-        <w:t>stages III, IIIA, IIIB, IIIC</w:t>
-      </w:r>
-    </w:p>
-    <w:p>
-      <w:pPr>
-        <w:pStyle w:val="ListParagraph"/>
-        <w:tabs>
-          <w:tab w:val="left" w:pos="8110"/>
-        </w:tabs>
+          <w:rtl/>
+          <w:lang w:val="en-US"/>
+        </w:rPr>
+      </w:pPr>
+      <w:proofErr w:type="gramStart"/>
+      <w:r>
         <w:rPr>
           <w:b/>
           <w:bCs/>
           <w:lang w:val="en-US"/>
         </w:rPr>
-      </w:pPr>
+        <w:t>[  7</w:t>
+      </w:r>
+      <w:proofErr w:type="gramEnd"/>
       <w:r>
         <w:rPr>
           <w:b/>
           <w:bCs/>
           <w:lang w:val="en-US"/>
         </w:rPr>
-        <w:t xml:space="preserve">Class 3: </w:t>
+        <w:t>.  90.  86.   6.   6. 358. 257.   2. 156.  27.  65.  20.  14.]</w:t>
       </w:r>
       <w:r>
         <w:rPr>
@@ -1008,58 +1031,65 @@
           <w:bCs/>
           <w:lang w:val="en-US"/>
         </w:rPr>
-        <w:t>stages IV, X</w:t>
-      </w:r>
-    </w:p>
-    <w:p>
-      <w:pPr>
-        <w:pStyle w:val="ListParagraph"/>
-        <w:tabs>
-          <w:tab w:val="left" w:pos="8110"/>
-        </w:tabs>
-        <w:rPr>
+        <w:t xml:space="preserve"> </w:t>
+      </w:r>
+      <w:r>
+        <w:rPr>
+          <w:rFonts w:hint="cs"/>
           <w:b/>
           <w:bCs/>
           <w:rtl/>
           <w:lang w:val="en-US"/>
         </w:rPr>
-      </w:pPr>
-      <w:proofErr w:type="gramStart"/>
-      <w:r>
+        <w:t>ערכי המקור:</w:t>
+      </w:r>
+    </w:p>
+    <w:p>
+      <w:pPr>
+        <w:pStyle w:val="ListParagraph"/>
+        <w:tabs>
+          <w:tab w:val="left" w:pos="8110"/>
+        </w:tabs>
         <w:rPr>
           <w:b/>
           <w:bCs/>
-          <w:lang w:val="en-US"/>
-        </w:rPr>
-        <w:t>[  7</w:t>
-      </w:r>
-      <w:proofErr w:type="gramEnd"/>
+          <w:rtl/>
+          <w:lang w:val="en-US"/>
+        </w:rPr>
+      </w:pPr>
       <w:r>
         <w:rPr>
           <w:b/>
           <w:bCs/>
           <w:lang w:val="en-US"/>
         </w:rPr>
-        <w:t>.  90.  86.   6.   6. 358. 257.   2. 156.  27.  65.  20.  14.]</w:t>
-      </w:r>
-      <w:r>
-        <w:rPr>
+        <w:t>[189. 621. 250.  34.]</w:t>
+      </w:r>
+      <w:r>
+        <w:rPr>
+          <w:rFonts w:hint="cs"/>
           <w:b/>
           <w:bCs/>
-          <w:lang w:val="en-US"/>
-        </w:rPr>
-        <w:t xml:space="preserve"> </w:t>
-      </w:r>
-      <w:r>
-        <w:rPr>
-          <w:rFonts w:hint="cs"/>
+          <w:rtl/>
+          <w:lang w:val="en-US"/>
+        </w:rPr>
+        <w:t xml:space="preserve">  לאחר האיחוד: </w:t>
+      </w:r>
+    </w:p>
+    <w:p>
+      <w:pPr>
+        <w:pStyle w:val="ListParagraph"/>
+        <w:tabs>
+          <w:tab w:val="left" w:pos="8110"/>
+        </w:tabs>
+        <w:bidi/>
+        <w:rPr>
           <w:b/>
           <w:bCs/>
           <w:rtl/>
           <w:lang w:val="en-US"/>
         </w:rPr>
-        <w:t>ערכי המקור:</w:t>
-      </w:r>
+      </w:pPr>
     </w:p>
     <w:p>
       <w:pPr>
@@ -1067,6 +1097,13 @@
         <w:tabs>
           <w:tab w:val="left" w:pos="8110"/>
         </w:tabs>
+        <w:bidi/>
+        <w:rPr>
+          <w:rtl/>
+          <w:lang w:val="en-US"/>
+        </w:rPr>
+      </w:pPr>
+      <w:r>
         <w:rPr>
           <w:rFonts w:hint="cs"/>
           <w:b/>
@@ -1074,14 +1111,25 @@
           <w:rtl/>
           <w:lang w:val="en-US"/>
         </w:rPr>
-      </w:pPr>
-      <w:r>
-        <w:rPr>
+        <w:t xml:space="preserve">* ניסיון נוסף היה איחוד הקבוצה מספר 3 עם קבוצה מספר 2 מאחר ובקבוצה 3 לא היו מספר </w:t>
+      </w:r>
+      <w:commentRangeStart w:id="2"/>
+      <w:r>
+        <w:rPr>
+          <w:rFonts w:hint="cs"/>
           <w:b/>
           <w:bCs/>
-          <w:lang w:val="en-US"/>
-        </w:rPr>
-        <w:t>[189. 621. 250.  34.]</w:t>
+          <w:rtl/>
+          <w:lang w:val="en-US"/>
+        </w:rPr>
+        <w:t>דוגמאות</w:t>
+      </w:r>
+      <w:commentRangeEnd w:id="2"/>
+      <w:r>
+        <w:rPr>
+          <w:rStyle w:val="CommentReference"/>
+        </w:rPr>
+        <w:commentReference w:id="2"/>
       </w:r>
       <w:r>
         <w:rPr>
@@ -1091,7 +1139,90 @@
           <w:rtl/>
           <w:lang w:val="en-US"/>
         </w:rPr>
-        <w:t xml:space="preserve">  לאחר האיחוד: </w:t>
+        <w:t xml:space="preserve"> רב מספיק להבנת הקבוצה בחלוקה זו</w:t>
+      </w:r>
+      <w:r>
+        <w:rPr>
+          <w:rFonts w:hint="cs"/>
+          <w:rtl/>
+          <w:lang w:val="en-US"/>
+        </w:rPr>
+        <w:t>:</w:t>
+      </w:r>
+    </w:p>
+    <w:p>
+      <w:pPr>
+        <w:pStyle w:val="ListParagraph"/>
+        <w:tabs>
+          <w:tab w:val="left" w:pos="8110"/>
+        </w:tabs>
+        <w:bidi/>
+        <w:rPr>
+          <w:rFonts w:hint="cs"/>
+          <w:b/>
+          <w:bCs/>
+          <w:rtl/>
+          <w:lang w:val="en-US"/>
+        </w:rPr>
+      </w:pPr>
+      <w:r>
+        <w:rPr>
+          <w:rFonts w:hint="cs"/>
+          <w:rtl/>
+          <w:lang w:val="en-US"/>
+        </w:rPr>
+        <w:t xml:space="preserve">דבר זה שיפר את התוצאות ל 55-60% </w:t>
+      </w:r>
+      <w:r>
+        <w:rPr>
+          <w:lang w:val="en-US"/>
+        </w:rPr>
+        <w:t>accuracy</w:t>
+      </w:r>
+      <w:r>
+        <w:rPr>
+          <w:rFonts w:hint="cs"/>
+          <w:rtl/>
+          <w:lang w:val="en-US"/>
+        </w:rPr>
+        <w:t xml:space="preserve"> ו </w:t>
+      </w:r>
+      <w:r>
+        <w:rPr>
+          <w:lang w:val="en-US"/>
+        </w:rPr>
+        <w:t>macro avg</w:t>
+      </w:r>
+      <w:r>
+        <w:rPr>
+          <w:rFonts w:hint="cs"/>
+          <w:rtl/>
+          <w:lang w:val="en-US"/>
+        </w:rPr>
+        <w:t xml:space="preserve"> </w:t>
+      </w:r>
+      <w:r>
+        <w:rPr>
+          <w:rtl/>
+          <w:lang w:val="en-US"/>
+        </w:rPr>
+        <w:t>–</w:t>
+      </w:r>
+      <w:r>
+        <w:rPr>
+          <w:rFonts w:hint="cs"/>
+          <w:rtl/>
+          <w:lang w:val="en-US"/>
+        </w:rPr>
+        <w:t xml:space="preserve"> 45-50%.</w:t>
+      </w:r>
+      <w:r>
+        <w:rPr>
+          <w:rFonts w:hint="cs"/>
+          <w:rtl/>
+          <w:lang w:val="en-US"/>
+        </w:rPr>
+        <w:t xml:space="preserve"> </w:t>
       </w:r>
     </w:p>
     <w:p>
@@ -1237,6 +1368,7 @@
         </w:tabs>
         <w:bidi/>
         <w:rPr>
+          <w:rtl/>
           <w:lang w:val="en-US"/>
         </w:rPr>
       </w:pPr>
@@ -1317,25 +1449,26 @@
           <w:lang w:val="en-US"/>
         </w:rPr>
       </w:pPr>
-    </w:p>
-    <w:p>
-      <w:pPr>
-        <w:tabs>
-          <w:tab w:val="left" w:pos="8110"/>
-        </w:tabs>
-        <w:bidi/>
-        <w:rPr>
-          <w:rtl/>
-          <w:lang w:val="en-US"/>
-        </w:rPr>
-      </w:pPr>
-      <w:r>
-        <w:rPr>
-          <w:rFonts w:hint="cs"/>
-          <w:rtl/>
-          <w:lang w:val="en-US"/>
-        </w:rPr>
-        <w:t>אלגוריתמי למידה:</w:t>
+      <w:r>
+        <w:rPr>
+          <w:rFonts w:hint="cs"/>
+          <w:b/>
+          <w:bCs/>
+          <w:sz w:val="28"/>
+          <w:szCs w:val="28"/>
+          <w:u w:val="single"/>
+          <w:rtl/>
+          <w:lang w:val="en-US"/>
+        </w:rPr>
+        <w:t>אלגוריתמי למידה</w:t>
+      </w:r>
+      <w:r>
+        <w:rPr>
+          <w:rFonts w:hint="cs"/>
+          <w:rtl/>
+          <w:lang w:val="en-US"/>
+        </w:rPr>
+        <w:t>:</w:t>
       </w:r>
     </w:p>
     <w:p>
@@ -1437,44 +1570,6 @@
     </w:p>
     <w:p>
       <w:pPr>
-        <w:tabs>
-          <w:tab w:val="left" w:pos="8110"/>
-        </w:tabs>
-        <w:bidi/>
-        <w:rPr>
-          <w:lang w:val="en-US"/>
-        </w:rPr>
-      </w:pPr>
-    </w:p>
-    <w:p>
-      <w:pPr>
-        <w:tabs>
-          <w:tab w:val="left" w:pos="8110"/>
-        </w:tabs>
-        <w:bidi/>
-        <w:rPr>
-          <w:rtl/>
-          <w:lang w:val="en-US"/>
-        </w:rPr>
-      </w:pPr>
-      <w:r>
-        <w:rPr>
-          <w:rFonts w:hint="cs"/>
-          <w:rtl/>
-          <w:lang w:val="en-US"/>
-        </w:rPr>
-        <w:t>כלי מדידה:</w:t>
-      </w:r>
-      <w:r>
-        <w:rPr>
-          <w:rFonts w:hint="cs"/>
-          <w:lang w:val="en-US"/>
-        </w:rPr>
-        <w:t xml:space="preserve"> </w:t>
-      </w:r>
-    </w:p>
-    <w:p>
-      <w:pPr>
         <w:pStyle w:val="ListParagraph"/>
         <w:numPr>
           <w:ilvl w:val="0"/>
@@ -1488,11 +1583,171 @@
           <w:lang w:val="en-US"/>
         </w:rPr>
       </w:pPr>
-      <w:r>
-        <w:rPr>
-          <w:lang w:val="en-US"/>
-        </w:rPr>
-        <w:t>Confusion matrix</w:t>
+      <w:proofErr w:type="spellStart"/>
+      <w:r>
+        <w:rPr>
+          <w:rFonts w:hint="cs"/>
+          <w:lang w:val="en-US"/>
+        </w:rPr>
+        <w:t>A</w:t>
+      </w:r>
+      <w:r>
+        <w:rPr>
+          <w:lang w:val="en-US"/>
+        </w:rPr>
+        <w:t>daboost</w:t>
+      </w:r>
+      <w:proofErr w:type="spellEnd"/>
+      <w:r>
+        <w:rPr>
+          <w:rFonts w:hint="cs"/>
+          <w:rtl/>
+          <w:lang w:val="en-US"/>
+        </w:rPr>
+        <w:t xml:space="preserve"> </w:t>
+      </w:r>
+      <w:r>
+        <w:rPr>
+          <w:rtl/>
+          <w:lang w:val="en-US"/>
+        </w:rPr>
+        <w:t>–</w:t>
+      </w:r>
+      <w:r>
+        <w:rPr>
+          <w:rFonts w:hint="cs"/>
+          <w:rtl/>
+          <w:lang w:val="en-US"/>
+        </w:rPr>
+        <w:t xml:space="preserve"> מומש בשני דרכים </w:t>
+      </w:r>
+      <w:r>
+        <w:rPr>
+          <w:rtl/>
+          <w:lang w:val="en-US"/>
+        </w:rPr>
+        <w:t>–</w:t>
+      </w:r>
+      <w:r>
+        <w:rPr>
+          <w:rFonts w:hint="cs"/>
+          <w:rtl/>
+          <w:lang w:val="en-US"/>
+        </w:rPr>
+        <w:t xml:space="preserve"> האחת </w:t>
+      </w:r>
+      <w:r>
+        <w:rPr>
+          <w:rtl/>
+          <w:lang w:val="en-US"/>
+        </w:rPr>
+        <w:t>–</w:t>
+      </w:r>
+      <w:r>
+        <w:rPr>
+          <w:rFonts w:hint="cs"/>
+          <w:rtl/>
+          <w:lang w:val="en-US"/>
+        </w:rPr>
+        <w:t xml:space="preserve"> ידנית עם שימוש באלגוריתם בסיסי אחד מהאלגוריתמי ה </w:t>
+      </w:r>
+      <w:r>
+        <w:rPr>
+          <w:lang w:val="en-US"/>
+        </w:rPr>
+        <w:t>classification</w:t>
+      </w:r>
+      <w:r>
+        <w:rPr>
+          <w:rFonts w:hint="cs"/>
+          <w:rtl/>
+          <w:lang w:val="en-US"/>
+        </w:rPr>
+        <w:t xml:space="preserve"> הנמצאים ברשימה כבסיס, והשניה </w:t>
+      </w:r>
+      <w:r>
+        <w:rPr>
+          <w:rtl/>
+          <w:lang w:val="en-US"/>
+        </w:rPr>
+        <w:t>–</w:t>
+      </w:r>
+      <w:r>
+        <w:rPr>
+          <w:rFonts w:hint="cs"/>
+          <w:rtl/>
+          <w:lang w:val="en-US"/>
+        </w:rPr>
+        <w:t xml:space="preserve"> באמצעות המודול של </w:t>
+      </w:r>
+      <w:r>
+        <w:rPr>
+          <w:rFonts w:hint="cs"/>
+          <w:lang w:val="en-US"/>
+        </w:rPr>
+        <w:t>SKLEARN</w:t>
+      </w:r>
+      <w:r>
+        <w:rPr>
+          <w:rFonts w:hint="cs"/>
+          <w:rtl/>
+          <w:lang w:val="en-US"/>
+        </w:rPr>
+        <w:t xml:space="preserve"> שמריץ את ה</w:t>
+      </w:r>
+      <w:r>
+        <w:rPr>
+          <w:rFonts w:hint="cs"/>
+          <w:rtl/>
+          <w:lang w:val="en-US"/>
+        </w:rPr>
+        <w:t xml:space="preserve">אלגוריתם </w:t>
+      </w:r>
+      <w:proofErr w:type="spellStart"/>
+      <w:proofErr w:type="gramStart"/>
+      <w:r>
+        <w:rPr>
+          <w:lang w:val="en-US"/>
+        </w:rPr>
+        <w:t>samme</w:t>
+      </w:r>
+      <w:proofErr w:type="spellEnd"/>
+      <w:r>
+        <w:rPr>
+          <w:lang w:val="en-US"/>
+        </w:rPr>
+        <w:t xml:space="preserve"> </w:t>
+      </w:r>
+      <w:r>
+        <w:rPr>
+          <w:rFonts w:hint="cs"/>
+          <w:rtl/>
+          <w:lang w:val="en-US"/>
+        </w:rPr>
+        <w:t xml:space="preserve"> שמבוסס</w:t>
+      </w:r>
+      <w:proofErr w:type="gramEnd"/>
+      <w:r>
+        <w:rPr>
+          <w:rFonts w:hint="cs"/>
+          <w:rtl/>
+          <w:lang w:val="en-US"/>
+        </w:rPr>
+        <w:t xml:space="preserve"> על </w:t>
+      </w:r>
+      <w:r>
+        <w:rPr>
+          <w:lang w:val="en-US"/>
+        </w:rPr>
+        <w:t>decision tree</w:t>
+      </w:r>
+      <w:r>
+        <w:rPr>
+          <w:rFonts w:hint="cs"/>
+          <w:rtl/>
+          <w:lang w:val="en-US"/>
+        </w:rPr>
+        <w:t>.</w:t>
       </w:r>
     </w:p>
     <w:p>
@@ -1512,9 +1767,96 @@
       </w:pPr>
       <w:r>
         <w:rPr>
-          <w:lang w:val="en-US"/>
-        </w:rPr>
-        <w:t>Classification report</w:t>
+          <w:rFonts w:hint="cs"/>
+          <w:lang w:val="en-US"/>
+        </w:rPr>
+        <w:t>GRIDSEARCH</w:t>
+      </w:r>
+      <w:r>
+        <w:rPr>
+          <w:rFonts w:hint="cs"/>
+          <w:rtl/>
+          <w:lang w:val="en-US"/>
+        </w:rPr>
+        <w:t xml:space="preserve"> </w:t>
+      </w:r>
+      <w:r>
+        <w:rPr>
+          <w:rtl/>
+          <w:lang w:val="en-US"/>
+        </w:rPr>
+        <w:t>–</w:t>
+      </w:r>
+      <w:r>
+        <w:rPr>
+          <w:rFonts w:hint="cs"/>
+          <w:rtl/>
+          <w:lang w:val="en-US"/>
+        </w:rPr>
+        <w:t xml:space="preserve"> ביצוע אופטימיזציה לפרמטים של האלגוריתמים הניתנים לו. (בעבודה בוצע על </w:t>
+      </w:r>
+      <w:r>
+        <w:rPr>
+          <w:lang w:val="en-US"/>
+        </w:rPr>
+        <w:t>svc &amp; logistic regression</w:t>
+      </w:r>
+      <w:r>
+        <w:rPr>
+          <w:rFonts w:hint="cs"/>
+          <w:rtl/>
+          <w:lang w:val="en-US"/>
+        </w:rPr>
+        <w:t>).</w:t>
+      </w:r>
+    </w:p>
+    <w:p>
+      <w:pPr>
+        <w:tabs>
+          <w:tab w:val="left" w:pos="8110"/>
+        </w:tabs>
+        <w:bidi/>
+        <w:rPr>
+          <w:b/>
+          <w:bCs/>
+          <w:sz w:val="28"/>
+          <w:szCs w:val="28"/>
+          <w:u w:val="single"/>
+          <w:rtl/>
+          <w:lang w:val="en-US"/>
+        </w:rPr>
+      </w:pPr>
+      <w:r>
+        <w:rPr>
+          <w:rFonts w:hint="cs"/>
+          <w:b/>
+          <w:bCs/>
+          <w:sz w:val="28"/>
+          <w:szCs w:val="28"/>
+          <w:u w:val="single"/>
+          <w:rtl/>
+          <w:lang w:val="en-US"/>
+        </w:rPr>
+        <w:t>כלי מדידה</w:t>
+      </w:r>
+      <w:r>
+        <w:rPr>
+          <w:rFonts w:hint="cs"/>
+          <w:sz w:val="28"/>
+          <w:szCs w:val="28"/>
+          <w:rtl/>
+          <w:lang w:val="en-US"/>
+        </w:rPr>
+        <w:t>:</w:t>
+      </w:r>
+      <w:r>
+        <w:rPr>
+          <w:rFonts w:hint="cs"/>
+          <w:sz w:val="28"/>
+          <w:szCs w:val="28"/>
+          <w:lang w:val="en-US"/>
+        </w:rPr>
+        <w:t xml:space="preserve"> </w:t>
       </w:r>
     </w:p>
     <w:p>
@@ -1536,6 +1878,50 @@
         <w:rPr>
           <w:lang w:val="en-US"/>
         </w:rPr>
+        <w:t>Confusion matrix</w:t>
+      </w:r>
+    </w:p>
+    <w:p>
+      <w:pPr>
+        <w:pStyle w:val="ListParagraph"/>
+        <w:numPr>
+          <w:ilvl w:val="0"/>
+          <w:numId w:val="1"/>
+        </w:numPr>
+        <w:tabs>
+          <w:tab w:val="left" w:pos="8110"/>
+        </w:tabs>
+        <w:bidi/>
+        <w:rPr>
+          <w:lang w:val="en-US"/>
+        </w:rPr>
+      </w:pPr>
+      <w:r>
+        <w:rPr>
+          <w:lang w:val="en-US"/>
+        </w:rPr>
+        <w:t>Classification report</w:t>
+      </w:r>
+    </w:p>
+    <w:p>
+      <w:pPr>
+        <w:pStyle w:val="ListParagraph"/>
+        <w:numPr>
+          <w:ilvl w:val="0"/>
+          <w:numId w:val="1"/>
+        </w:numPr>
+        <w:tabs>
+          <w:tab w:val="left" w:pos="8110"/>
+        </w:tabs>
+        <w:bidi/>
+        <w:rPr>
+          <w:lang w:val="en-US"/>
+        </w:rPr>
+      </w:pPr>
+      <w:r>
+        <w:rPr>
+          <w:lang w:val="en-US"/>
+        </w:rPr>
         <w:t>Stability testing</w:t>
       </w:r>
       <w:r>
@@ -1606,104 +1992,182 @@
     </w:p>
     <w:p>
       <w:pPr>
-        <w:tabs>
-          <w:tab w:val="left" w:pos="8110"/>
-        </w:tabs>
-        <w:bidi/>
-        <w:rPr>
-          <w:lang w:val="en-US"/>
-        </w:rPr>
-      </w:pPr>
-    </w:p>
-    <w:p>
-      <w:pPr>
-        <w:tabs>
-          <w:tab w:val="left" w:pos="8110"/>
-        </w:tabs>
-        <w:bidi/>
-        <w:rPr>
-          <w:rFonts w:hint="cs"/>
-          <w:rtl/>
-          <w:lang w:val="en-US"/>
-        </w:rPr>
-      </w:pPr>
-    </w:p>
-    <w:p>
-      <w:pPr>
-        <w:tabs>
-          <w:tab w:val="left" w:pos="8110"/>
-        </w:tabs>
-        <w:bidi/>
-        <w:rPr>
-          <w:lang w:val="en-US"/>
-        </w:rPr>
-      </w:pPr>
-    </w:p>
-    <w:p>
-      <w:pPr>
-        <w:tabs>
-          <w:tab w:val="left" w:pos="8110"/>
-        </w:tabs>
-        <w:bidi/>
-        <w:rPr>
-          <w:lang w:val="en-US"/>
-        </w:rPr>
-      </w:pPr>
-    </w:p>
-    <w:p>
-      <w:pPr>
-        <w:tabs>
-          <w:tab w:val="left" w:pos="8110"/>
-        </w:tabs>
-        <w:bidi/>
-        <w:rPr>
-          <w:lang w:val="en-US"/>
-        </w:rPr>
-      </w:pPr>
-    </w:p>
-    <w:p>
-      <w:pPr>
-        <w:tabs>
-          <w:tab w:val="left" w:pos="8110"/>
-        </w:tabs>
-        <w:bidi/>
-        <w:rPr>
-          <w:lang w:val="en-US"/>
-        </w:rPr>
-      </w:pPr>
-    </w:p>
-    <w:p>
-      <w:pPr>
-        <w:tabs>
-          <w:tab w:val="left" w:pos="8110"/>
-        </w:tabs>
-        <w:bidi/>
-        <w:rPr>
-          <w:rtl/>
-          <w:lang w:val="en-US"/>
-        </w:rPr>
-      </w:pPr>
-    </w:p>
-    <w:p>
-      <w:pPr>
-        <w:tabs>
-          <w:tab w:val="left" w:pos="8110"/>
-        </w:tabs>
-        <w:bidi/>
-        <w:rPr>
-          <w:rtl/>
-          <w:lang w:val="en-US"/>
-        </w:rPr>
-      </w:pPr>
-      <w:r>
-        <w:rPr>
-          <w:rFonts w:hint="cs"/>
+        <w:pStyle w:val="ListParagraph"/>
+        <w:numPr>
+          <w:ilvl w:val="0"/>
+          <w:numId w:val="1"/>
+        </w:numPr>
+        <w:tabs>
+          <w:tab w:val="left" w:pos="8110"/>
+        </w:tabs>
+        <w:bidi/>
+        <w:rPr>
+          <w:lang w:val="en-US"/>
+        </w:rPr>
+      </w:pPr>
+      <w:r>
+        <w:rPr>
+          <w:lang w:val="en-US"/>
+        </w:rPr>
+        <w:t>ROC curve + AUC per class</w:t>
+      </w:r>
+      <w:r>
+        <w:rPr>
+          <w:rFonts w:hint="cs"/>
+          <w:rtl/>
+          <w:lang w:val="en-US"/>
+        </w:rPr>
+        <w:t xml:space="preserve"> </w:t>
+      </w:r>
+      <w:r>
+        <w:rPr>
+          <w:rtl/>
+          <w:lang w:val="en-US"/>
+        </w:rPr>
+        <w:t>–</w:t>
+      </w:r>
+      <w:r>
+        <w:rPr>
+          <w:rFonts w:hint="cs"/>
+          <w:rtl/>
+          <w:lang w:val="en-US"/>
+        </w:rPr>
+        <w:t xml:space="preserve"> שרטוט גרף ה </w:t>
+      </w:r>
+      <w:r>
+        <w:rPr>
+          <w:rFonts w:hint="cs"/>
+          <w:lang w:val="en-US"/>
+        </w:rPr>
+        <w:t>CURVE</w:t>
+      </w:r>
+      <w:r>
+        <w:rPr>
+          <w:rFonts w:hint="cs"/>
+          <w:rtl/>
+          <w:lang w:val="en-US"/>
+        </w:rPr>
+        <w:t xml:space="preserve"> וחישוב ה </w:t>
+      </w:r>
+      <w:r>
+        <w:rPr>
+          <w:rFonts w:hint="cs"/>
+          <w:lang w:val="en-US"/>
+        </w:rPr>
+        <w:t>AUC</w:t>
+      </w:r>
+      <w:r>
+        <w:rPr>
+          <w:rFonts w:hint="cs"/>
+          <w:rtl/>
+          <w:lang w:val="en-US"/>
+        </w:rPr>
+        <w:t xml:space="preserve"> עבור כל קלאס בשיטת </w:t>
+      </w:r>
+      <w:r>
+        <w:rPr>
+          <w:lang w:val="en-US"/>
+        </w:rPr>
+        <w:t>O</w:t>
+      </w:r>
+      <w:r>
+        <w:rPr>
+          <w:rFonts w:hint="cs"/>
+          <w:lang w:val="en-US"/>
+        </w:rPr>
+        <w:t>VR</w:t>
+      </w:r>
+      <w:r>
+        <w:rPr>
+          <w:rFonts w:hint="cs"/>
+          <w:rtl/>
+          <w:lang w:val="en-US"/>
+        </w:rPr>
+        <w:t xml:space="preserve"> כדי להמיר את ה</w:t>
+      </w:r>
+      <w:proofErr w:type="spellStart"/>
+      <w:r>
+        <w:rPr>
+          <w:lang w:val="en-US"/>
+        </w:rPr>
+        <w:t>multyclass</w:t>
+      </w:r>
+      <w:proofErr w:type="spellEnd"/>
+      <w:r>
+        <w:rPr>
+          <w:rFonts w:hint="cs"/>
+          <w:rtl/>
+          <w:lang w:val="en-US"/>
+        </w:rPr>
+        <w:t xml:space="preserve"> שלנו למקרה בינארי שקל לשרטוט.</w:t>
+      </w:r>
+    </w:p>
+    <w:p>
+      <w:pPr>
+        <w:tabs>
+          <w:tab w:val="left" w:pos="8110"/>
+        </w:tabs>
+        <w:bidi/>
+        <w:rPr>
+          <w:lang w:val="en-US"/>
+        </w:rPr>
+      </w:pPr>
+    </w:p>
+    <w:p>
+      <w:pPr>
+        <w:tabs>
+          <w:tab w:val="left" w:pos="8110"/>
+        </w:tabs>
+        <w:bidi/>
+        <w:rPr>
+          <w:rtl/>
+          <w:lang w:val="en-US"/>
+        </w:rPr>
+      </w:pPr>
+      <w:r>
+        <w:rPr>
+          <w:rFonts w:hint="cs"/>
+          <w:b/>
+          <w:bCs/>
+          <w:sz w:val="28"/>
+          <w:szCs w:val="28"/>
+          <w:u w:val="single"/>
           <w:rtl/>
           <w:lang w:val="en-US"/>
         </w:rPr>
         <w:lastRenderedPageBreak/>
-        <w:t xml:space="preserve">תוצאות: </w:t>
-      </w:r>
+        <w:t>תוצאות</w:t>
+      </w:r>
+      <w:r>
+        <w:rPr>
+          <w:rFonts w:hint="cs"/>
+          <w:rtl/>
+          <w:lang w:val="en-US"/>
+        </w:rPr>
+        <w:t xml:space="preserve">: </w:t>
+      </w:r>
+    </w:p>
+    <w:p>
+      <w:pPr>
+        <w:tabs>
+          <w:tab w:val="left" w:pos="8110"/>
+        </w:tabs>
+        <w:bidi/>
+        <w:rPr>
+          <w:lang w:val="en-US"/>
+        </w:rPr>
+      </w:pPr>
+    </w:p>
+    <w:p>
+      <w:pPr>
+        <w:tabs>
+          <w:tab w:val="left" w:pos="8110"/>
+        </w:tabs>
+        <w:bidi/>
+        <w:rPr>
+          <w:lang w:val="en-US"/>
+        </w:rPr>
+      </w:pPr>
     </w:p>
     <w:p>
       <w:pPr>
@@ -1718,18 +2182,254 @@
       </w:pPr>
       <w:r>
         <w:rPr>
+          <w:rFonts w:hint="cs"/>
+          <w:rtl/>
+          <w:lang w:val="en-US"/>
+        </w:rPr>
+        <w:t xml:space="preserve">בריצות הבסיסיות </w:t>
+      </w:r>
+      <w:r>
+        <w:rPr>
+          <w:lang w:val="en-US"/>
+        </w:rPr>
+        <w:t>accuracy</w:t>
+      </w:r>
+      <w:r>
+        <w:rPr>
+          <w:rFonts w:cs="Arial" w:hint="cs"/>
+          <w:rtl/>
+          <w:lang w:val="en-US"/>
+        </w:rPr>
+        <w:t xml:space="preserve"> לא עבר את ה 50% ב</w:t>
+      </w:r>
+      <w:r>
+        <w:rPr>
+          <w:rFonts w:cs="Arial" w:hint="cs"/>
+          <w:lang w:val="en-US"/>
+        </w:rPr>
+        <w:t>STABILTY TESTING</w:t>
+      </w:r>
+      <w:r>
+        <w:rPr>
+          <w:rFonts w:cs="Arial" w:hint="cs"/>
+          <w:rtl/>
+          <w:lang w:val="en-US"/>
+        </w:rPr>
+        <w:t xml:space="preserve"> </w:t>
+      </w:r>
+      <w:r>
+        <w:rPr>
+          <w:rFonts w:cs="Arial" w:hint="cs"/>
+          <w:lang w:val="en-US"/>
+        </w:rPr>
+        <w:t>MACROAV</w:t>
+      </w:r>
+      <w:r>
+        <w:rPr>
           <w:rFonts w:cs="Arial"/>
-          <w:rtl/>
+          <w:lang w:val="en-US"/>
+        </w:rPr>
+        <w:t>G F1 SCORE,</w:t>
+      </w:r>
+      <w:r>
+        <w:rPr>
+          <w:rFonts w:cs="Arial" w:hint="cs"/>
+          <w:rtl/>
+          <w:lang w:val="en-US"/>
+        </w:rPr>
+        <w:t xml:space="preserve"> לא עבר את ה 30% והיה </w:t>
+      </w:r>
+      <w:r>
+        <w:rPr>
+          <w:rFonts w:cs="Arial"/>
+          <w:lang w:val="en-US"/>
+        </w:rPr>
+        <w:t>overfitting</w:t>
+      </w:r>
+      <w:r>
+        <w:rPr>
+          <w:rFonts w:cs="Arial" w:hint="cs"/>
+          <w:rtl/>
+          <w:lang w:val="en-US"/>
+        </w:rPr>
+        <w:t xml:space="preserve"> על ה</w:t>
+      </w:r>
+      <w:r>
+        <w:rPr>
+          <w:rFonts w:cs="Arial"/>
+          <w:lang w:val="en-US"/>
+        </w:rPr>
+        <w:t>train</w:t>
+      </w:r>
+      <w:r>
+        <w:rPr>
+          <w:rFonts w:cs="Arial" w:hint="cs"/>
+          <w:rtl/>
+          <w:lang w:val="en-US"/>
+        </w:rPr>
+        <w:t xml:space="preserve"> שקיבל 100% בכל המדדים האפשריים.</w:t>
+      </w:r>
+    </w:p>
+    <w:p>
+      <w:pPr>
+        <w:tabs>
+          <w:tab w:val="left" w:pos="8110"/>
+        </w:tabs>
+        <w:bidi/>
+        <w:rPr>
+          <w:lang w:val="en-US"/>
+        </w:rPr>
+      </w:pPr>
+    </w:p>
+    <w:p>
+      <w:pPr>
+        <w:tabs>
+          <w:tab w:val="left" w:pos="8110"/>
+        </w:tabs>
+        <w:bidi/>
+        <w:rPr>
+          <w:lang w:val="en-US"/>
+        </w:rPr>
+      </w:pPr>
+      <w:r>
+        <w:rPr>
+          <w:noProof/>
           <w:lang w:val="en-US"/>
         </w:rPr>
         <w:drawing>
-          <wp:anchor distT="0" distB="0" distL="114300" distR="114300" simplePos="0" relativeHeight="251661312" behindDoc="0" locked="0" layoutInCell="1" allowOverlap="1" wp14:anchorId="7E49247D" wp14:editId="798F4DFE">
+          <wp:anchor distT="0" distB="0" distL="114300" distR="114300" simplePos="0" relativeHeight="251663360" behindDoc="0" locked="0" layoutInCell="1" allowOverlap="1" wp14:anchorId="33D99C2F" wp14:editId="7A5D76CF">
+            <wp:simplePos x="0" y="0"/>
+            <wp:positionH relativeFrom="page">
+              <wp:posOffset>140335</wp:posOffset>
+            </wp:positionH>
+            <wp:positionV relativeFrom="paragraph">
+              <wp:posOffset>272415</wp:posOffset>
+            </wp:positionV>
+            <wp:extent cx="3746500" cy="4559300"/>
+            <wp:effectExtent l="0" t="0" r="6350" b="0"/>
+            <wp:wrapNone/>
+            <wp:docPr id="1898044195" name="Picture 2" descr="A screenshot of a computer screen&#10;&#10;Description automatically generated"/>
+            <wp:cNvGraphicFramePr>
+              <a:graphicFrameLocks xmlns:a="http://schemas.openxmlformats.org/drawingml/2006/main" noChangeAspect="1"/>
+            </wp:cNvGraphicFramePr>
+            <a:graphic xmlns:a="http://schemas.openxmlformats.org/drawingml/2006/main">
+              <a:graphicData uri="http://schemas.openxmlformats.org/drawingml/2006/picture">
+                <pic:pic xmlns:pic="http://schemas.openxmlformats.org/drawingml/2006/picture">
+                  <pic:nvPicPr>
+                    <pic:cNvPr id="1898044195" name="Picture 2" descr="A screenshot of a computer screen&#10;&#10;Description automatically generated"/>
+                    <pic:cNvPicPr/>
+                  </pic:nvPicPr>
+                  <pic:blipFill>
+                    <a:blip r:embed="rId13">
+                      <a:extLst>
+                        <a:ext uri="{28A0092B-C50C-407E-A947-70E740481C1C}">
+                          <a14:useLocalDpi xmlns:a14="http://schemas.microsoft.com/office/drawing/2010/main" val="0"/>
+                        </a:ext>
+                      </a:extLst>
+                    </a:blip>
+                    <a:stretch>
+                      <a:fillRect/>
+                    </a:stretch>
+                  </pic:blipFill>
+                  <pic:spPr>
+                    <a:xfrm>
+                      <a:off x="0" y="0"/>
+                      <a:ext cx="3746500" cy="4559300"/>
+                    </a:xfrm>
+                    <a:prstGeom prst="rect">
+                      <a:avLst/>
+                    </a:prstGeom>
+                  </pic:spPr>
+                </pic:pic>
+              </a:graphicData>
+            </a:graphic>
+            <wp14:sizeRelH relativeFrom="margin">
+              <wp14:pctWidth>0</wp14:pctWidth>
+            </wp14:sizeRelH>
+            <wp14:sizeRelV relativeFrom="margin">
+              <wp14:pctHeight>0</wp14:pctHeight>
+            </wp14:sizeRelV>
+          </wp:anchor>
+        </w:drawing>
+      </w:r>
+      <w:r>
+        <w:rPr>
+          <w:rFonts w:cs="Arial"/>
+          <w:noProof/>
+          <w:rtl/>
+          <w:lang w:val="en-US"/>
+        </w:rPr>
+        <w:drawing>
+          <wp:anchor distT="0" distB="0" distL="114300" distR="114300" simplePos="0" relativeHeight="251662336" behindDoc="0" locked="0" layoutInCell="1" allowOverlap="1" wp14:anchorId="6B79213D" wp14:editId="3705F38F">
             <wp:simplePos x="0" y="0"/>
             <wp:positionH relativeFrom="column">
-              <wp:posOffset>2952750</wp:posOffset>
+              <wp:posOffset>3099435</wp:posOffset>
             </wp:positionH>
             <wp:positionV relativeFrom="paragraph">
-              <wp:posOffset>391795</wp:posOffset>
+              <wp:posOffset>2564130</wp:posOffset>
+            </wp:positionV>
+            <wp:extent cx="3085465" cy="2455545"/>
+            <wp:effectExtent l="0" t="0" r="635" b="1905"/>
+            <wp:wrapNone/>
+            <wp:docPr id="1581530319" name="Picture 1"/>
+            <wp:cNvGraphicFramePr>
+              <a:graphicFrameLocks xmlns:a="http://schemas.openxmlformats.org/drawingml/2006/main" noChangeAspect="1"/>
+            </wp:cNvGraphicFramePr>
+            <a:graphic xmlns:a="http://schemas.openxmlformats.org/drawingml/2006/main">
+              <a:graphicData uri="http://schemas.openxmlformats.org/drawingml/2006/picture">
+                <pic:pic xmlns:pic="http://schemas.openxmlformats.org/drawingml/2006/picture">
+                  <pic:nvPicPr>
+                    <pic:cNvPr id="1581530319" name=""/>
+                    <pic:cNvPicPr/>
+                  </pic:nvPicPr>
+                  <pic:blipFill>
+                    <a:blip r:embed="rId14">
+                      <a:extLst>
+                        <a:ext uri="{28A0092B-C50C-407E-A947-70E740481C1C}">
+                          <a14:useLocalDpi xmlns:a14="http://schemas.microsoft.com/office/drawing/2010/main" val="0"/>
+                        </a:ext>
+                      </a:extLst>
+                    </a:blip>
+                    <a:stretch>
+                      <a:fillRect/>
+                    </a:stretch>
+                  </pic:blipFill>
+                  <pic:spPr>
+                    <a:xfrm>
+                      <a:off x="0" y="0"/>
+                      <a:ext cx="3085465" cy="2455545"/>
+                    </a:xfrm>
+                    <a:prstGeom prst="rect">
+                      <a:avLst/>
+                    </a:prstGeom>
+                  </pic:spPr>
+                </pic:pic>
+              </a:graphicData>
+            </a:graphic>
+            <wp14:sizeRelH relativeFrom="margin">
+              <wp14:pctWidth>0</wp14:pctWidth>
+            </wp14:sizeRelH>
+            <wp14:sizeRelV relativeFrom="margin">
+              <wp14:pctHeight>0</wp14:pctHeight>
+            </wp14:sizeRelV>
+          </wp:anchor>
+        </w:drawing>
+      </w:r>
+      <w:r>
+        <w:rPr>
+          <w:rFonts w:cs="Arial"/>
+          <w:noProof/>
+          <w:rtl/>
+          <w:lang w:val="en-US"/>
+        </w:rPr>
+        <w:drawing>
+          <wp:anchor distT="0" distB="0" distL="114300" distR="114300" simplePos="0" relativeHeight="251661312" behindDoc="0" locked="0" layoutInCell="1" allowOverlap="1" wp14:anchorId="7E49247D" wp14:editId="7E11311C">
+            <wp:simplePos x="0" y="0"/>
+            <wp:positionH relativeFrom="column">
+              <wp:posOffset>3093427</wp:posOffset>
+            </wp:positionH>
+            <wp:positionV relativeFrom="paragraph">
+              <wp:posOffset>190061</wp:posOffset>
             </wp:positionV>
             <wp:extent cx="3041650" cy="2458320"/>
             <wp:effectExtent l="0" t="0" r="6350" b="0"/>
@@ -1746,7 +2446,7 @@
                     <pic:cNvPicPr/>
                   </pic:nvPicPr>
                   <pic:blipFill>
-                    <a:blip r:embed="rId13">
+                    <a:blip r:embed="rId15">
                       <a:extLst>
                         <a:ext uri="{28A0092B-C50C-407E-A947-70E740481C1C}">
                           <a14:useLocalDpi xmlns:a14="http://schemas.microsoft.com/office/drawing/2010/main" val="0"/>
@@ -1778,332 +2478,68 @@
           </wp:anchor>
         </w:drawing>
       </w:r>
-      <w:r>
-        <w:rPr>
-          <w:rFonts w:hint="cs"/>
-          <w:rtl/>
-          <w:lang w:val="en-US"/>
-        </w:rPr>
-        <w:t xml:space="preserve">בריצות הבסיסיות </w:t>
-      </w:r>
-      <w:r>
-        <w:rPr>
-          <w:lang w:val="en-US"/>
-        </w:rPr>
-        <w:t>accuracy</w:t>
-      </w:r>
-      <w:r>
-        <w:rPr>
-          <w:rFonts w:cs="Arial" w:hint="cs"/>
-          <w:rtl/>
-          <w:lang w:val="en-US"/>
-        </w:rPr>
-        <w:t xml:space="preserve"> לא עבר את ה 50% ב</w:t>
-      </w:r>
-      <w:r>
-        <w:rPr>
-          <w:rFonts w:cs="Arial" w:hint="cs"/>
-          <w:lang w:val="en-US"/>
-        </w:rPr>
-        <w:t>STABILTY TESTING</w:t>
-      </w:r>
-      <w:r>
-        <w:rPr>
-          <w:rFonts w:cs="Arial" w:hint="cs"/>
-          <w:rtl/>
-          <w:lang w:val="en-US"/>
-        </w:rPr>
-        <w:t xml:space="preserve"> </w:t>
-      </w:r>
-      <w:r>
-        <w:rPr>
-          <w:rFonts w:cs="Arial" w:hint="cs"/>
-          <w:lang w:val="en-US"/>
-        </w:rPr>
-        <w:t>MACROAV</w:t>
-      </w:r>
-      <w:r>
-        <w:rPr>
-          <w:rFonts w:cs="Arial"/>
-          <w:lang w:val="en-US"/>
-        </w:rPr>
-        <w:t>G F1 SCORE,</w:t>
-      </w:r>
-      <w:r>
-        <w:rPr>
-          <w:rFonts w:cs="Arial" w:hint="cs"/>
-          <w:rtl/>
-          <w:lang w:val="en-US"/>
-        </w:rPr>
-        <w:t xml:space="preserve"> לא עבר את ה 30% והיה </w:t>
-      </w:r>
-      <w:r>
-        <w:rPr>
-          <w:rFonts w:cs="Arial"/>
-          <w:lang w:val="en-US"/>
-        </w:rPr>
-        <w:t>overfitting</w:t>
-      </w:r>
-      <w:r>
-        <w:rPr>
-          <w:rFonts w:cs="Arial" w:hint="cs"/>
-          <w:rtl/>
-          <w:lang w:val="en-US"/>
-        </w:rPr>
-        <w:t xml:space="preserve"> על ה</w:t>
-      </w:r>
-      <w:r>
-        <w:rPr>
-          <w:rFonts w:cs="Arial"/>
-          <w:lang w:val="en-US"/>
-        </w:rPr>
-        <w:t>train</w:t>
-      </w:r>
-      <w:r>
-        <w:rPr>
-          <w:rFonts w:cs="Arial" w:hint="cs"/>
-          <w:rtl/>
-          <w:lang w:val="en-US"/>
-        </w:rPr>
-        <w:t xml:space="preserve"> שקיבל 100% בכל המדדים האפשריים.</w:t>
-      </w:r>
-    </w:p>
-    <w:p>
-      <w:pPr>
-        <w:tabs>
-          <w:tab w:val="left" w:pos="8110"/>
-        </w:tabs>
-        <w:bidi/>
-        <w:rPr>
-          <w:lang w:val="en-US"/>
-        </w:rPr>
-      </w:pPr>
-      <w:r>
-        <w:rPr>
-          <w:noProof/>
-          <w:lang w:val="en-US"/>
-        </w:rPr>
-        <w:drawing>
-          <wp:anchor distT="0" distB="0" distL="114300" distR="114300" simplePos="0" relativeHeight="251663360" behindDoc="0" locked="0" layoutInCell="1" allowOverlap="1" wp14:anchorId="33D99C2F" wp14:editId="39D2408B">
-            <wp:simplePos x="0" y="0"/>
-            <wp:positionH relativeFrom="page">
-              <wp:align>left</wp:align>
-            </wp:positionH>
-            <wp:positionV relativeFrom="paragraph">
-              <wp:posOffset>4445</wp:posOffset>
-            </wp:positionV>
-            <wp:extent cx="3746500" cy="4559300"/>
-            <wp:effectExtent l="0" t="0" r="6350" b="0"/>
-            <wp:wrapNone/>
-            <wp:docPr id="1898044195" name="Picture 2" descr="A screenshot of a computer screen&#10;&#10;Description automatically generated"/>
-            <wp:cNvGraphicFramePr>
-              <a:graphicFrameLocks xmlns:a="http://schemas.openxmlformats.org/drawingml/2006/main" noChangeAspect="1"/>
-            </wp:cNvGraphicFramePr>
-            <a:graphic xmlns:a="http://schemas.openxmlformats.org/drawingml/2006/main">
-              <a:graphicData uri="http://schemas.openxmlformats.org/drawingml/2006/picture">
-                <pic:pic xmlns:pic="http://schemas.openxmlformats.org/drawingml/2006/picture">
-                  <pic:nvPicPr>
-                    <pic:cNvPr id="1898044195" name="Picture 2" descr="A screenshot of a computer screen&#10;&#10;Description automatically generated"/>
-                    <pic:cNvPicPr/>
-                  </pic:nvPicPr>
-                  <pic:blipFill>
-                    <a:blip r:embed="rId14">
-                      <a:extLst>
-                        <a:ext uri="{28A0092B-C50C-407E-A947-70E740481C1C}">
-                          <a14:useLocalDpi xmlns:a14="http://schemas.microsoft.com/office/drawing/2010/main" val="0"/>
-                        </a:ext>
-                      </a:extLst>
-                    </a:blip>
-                    <a:stretch>
-                      <a:fillRect/>
-                    </a:stretch>
-                  </pic:blipFill>
-                  <pic:spPr>
-                    <a:xfrm>
-                      <a:off x="0" y="0"/>
-                      <a:ext cx="3760661" cy="4576533"/>
-                    </a:xfrm>
-                    <a:prstGeom prst="rect">
-                      <a:avLst/>
-                    </a:prstGeom>
-                  </pic:spPr>
-                </pic:pic>
-              </a:graphicData>
-            </a:graphic>
-            <wp14:sizeRelH relativeFrom="margin">
-              <wp14:pctWidth>0</wp14:pctWidth>
-            </wp14:sizeRelH>
-            <wp14:sizeRelV relativeFrom="margin">
-              <wp14:pctHeight>0</wp14:pctHeight>
-            </wp14:sizeRelV>
-          </wp:anchor>
-        </w:drawing>
-      </w:r>
-      <w:r>
-        <w:rPr>
-          <w:rFonts w:cs="Arial"/>
-          <w:rtl/>
-          <w:lang w:val="en-US"/>
-        </w:rPr>
-        <w:drawing>
-          <wp:anchor distT="0" distB="0" distL="114300" distR="114300" simplePos="0" relativeHeight="251662336" behindDoc="0" locked="0" layoutInCell="1" allowOverlap="1" wp14:anchorId="6B79213D" wp14:editId="651D8C58">
-            <wp:simplePos x="0" y="0"/>
-            <wp:positionH relativeFrom="column">
-              <wp:posOffset>2959100</wp:posOffset>
-            </wp:positionH>
-            <wp:positionV relativeFrom="paragraph">
-              <wp:posOffset>2296794</wp:posOffset>
-            </wp:positionV>
-            <wp:extent cx="3085938" cy="2455669"/>
-            <wp:effectExtent l="0" t="0" r="635" b="1905"/>
-            <wp:wrapNone/>
-            <wp:docPr id="1581530319" name="Picture 1"/>
-            <wp:cNvGraphicFramePr>
-              <a:graphicFrameLocks xmlns:a="http://schemas.openxmlformats.org/drawingml/2006/main" noChangeAspect="1"/>
-            </wp:cNvGraphicFramePr>
-            <a:graphic xmlns:a="http://schemas.openxmlformats.org/drawingml/2006/main">
-              <a:graphicData uri="http://schemas.openxmlformats.org/drawingml/2006/picture">
-                <pic:pic xmlns:pic="http://schemas.openxmlformats.org/drawingml/2006/picture">
-                  <pic:nvPicPr>
-                    <pic:cNvPr id="1581530319" name=""/>
-                    <pic:cNvPicPr/>
-                  </pic:nvPicPr>
-                  <pic:blipFill>
-                    <a:blip r:embed="rId15">
-                      <a:extLst>
-                        <a:ext uri="{28A0092B-C50C-407E-A947-70E740481C1C}">
-                          <a14:useLocalDpi xmlns:a14="http://schemas.microsoft.com/office/drawing/2010/main" val="0"/>
-                        </a:ext>
-                      </a:extLst>
-                    </a:blip>
-                    <a:stretch>
-                      <a:fillRect/>
-                    </a:stretch>
-                  </pic:blipFill>
-                  <pic:spPr>
-                    <a:xfrm>
-                      <a:off x="0" y="0"/>
-                      <a:ext cx="3091750" cy="2460294"/>
-                    </a:xfrm>
-                    <a:prstGeom prst="rect">
-                      <a:avLst/>
-                    </a:prstGeom>
-                  </pic:spPr>
-                </pic:pic>
-              </a:graphicData>
-            </a:graphic>
-            <wp14:sizeRelH relativeFrom="margin">
-              <wp14:pctWidth>0</wp14:pctWidth>
-            </wp14:sizeRelH>
-            <wp14:sizeRelV relativeFrom="margin">
-              <wp14:pctHeight>0</wp14:pctHeight>
-            </wp14:sizeRelV>
-          </wp:anchor>
-        </w:drawing>
-      </w:r>
-      <w:proofErr w:type="spellStart"/>
-      <w:r>
-        <w:rPr>
-          <w:lang w:val="en-US"/>
-        </w:rPr>
-        <w:t>bh</w:t>
-      </w:r>
-      <w:proofErr w:type="spellEnd"/>
-    </w:p>
-    <w:p>
-      <w:pPr>
-        <w:tabs>
-          <w:tab w:val="left" w:pos="8110"/>
-        </w:tabs>
-        <w:bidi/>
-        <w:rPr>
-          <w:lang w:val="en-US"/>
-        </w:rPr>
-      </w:pPr>
-    </w:p>
-    <w:p>
-      <w:pPr>
-        <w:tabs>
-          <w:tab w:val="left" w:pos="8110"/>
-        </w:tabs>
-        <w:bidi/>
-        <w:rPr>
-          <w:lang w:val="en-US"/>
-        </w:rPr>
-      </w:pPr>
-    </w:p>
-    <w:p>
-      <w:pPr>
-        <w:tabs>
-          <w:tab w:val="left" w:pos="8110"/>
-        </w:tabs>
-        <w:bidi/>
-        <w:rPr>
-          <w:lang w:val="en-US"/>
-        </w:rPr>
-      </w:pPr>
-    </w:p>
-    <w:p>
-      <w:pPr>
-        <w:tabs>
-          <w:tab w:val="left" w:pos="8110"/>
-        </w:tabs>
-        <w:bidi/>
-        <w:rPr>
-          <w:lang w:val="en-US"/>
-        </w:rPr>
-      </w:pPr>
-    </w:p>
-    <w:p>
-      <w:pPr>
-        <w:tabs>
-          <w:tab w:val="left" w:pos="8110"/>
-        </w:tabs>
-        <w:bidi/>
-        <w:rPr>
-          <w:lang w:val="en-US"/>
-        </w:rPr>
-      </w:pPr>
-    </w:p>
-    <w:p>
-      <w:pPr>
-        <w:tabs>
-          <w:tab w:val="left" w:pos="8110"/>
-        </w:tabs>
-        <w:bidi/>
-        <w:rPr>
-          <w:lang w:val="en-US"/>
-        </w:rPr>
-      </w:pPr>
-    </w:p>
-    <w:p>
-      <w:pPr>
-        <w:tabs>
-          <w:tab w:val="left" w:pos="8110"/>
-        </w:tabs>
-        <w:bidi/>
-        <w:rPr>
-          <w:lang w:val="en-US"/>
-        </w:rPr>
-      </w:pPr>
-    </w:p>
-    <w:p>
-      <w:pPr>
-        <w:tabs>
-          <w:tab w:val="left" w:pos="8110"/>
-        </w:tabs>
-        <w:bidi/>
-        <w:rPr>
-          <w:lang w:val="en-US"/>
-        </w:rPr>
-      </w:pPr>
-      <w:commentRangeStart w:id="2"/>
-      <w:commentRangeEnd w:id="2"/>
+    </w:p>
+    <w:p>
+      <w:pPr>
+        <w:tabs>
+          <w:tab w:val="left" w:pos="8110"/>
+        </w:tabs>
+        <w:bidi/>
+        <w:rPr>
+          <w:lang w:val="en-US"/>
+        </w:rPr>
+      </w:pPr>
+    </w:p>
+    <w:p>
+      <w:pPr>
+        <w:tabs>
+          <w:tab w:val="left" w:pos="8110"/>
+        </w:tabs>
+        <w:bidi/>
+        <w:rPr>
+          <w:lang w:val="en-US"/>
+        </w:rPr>
+      </w:pPr>
+    </w:p>
+    <w:p>
+      <w:pPr>
+        <w:tabs>
+          <w:tab w:val="left" w:pos="8110"/>
+        </w:tabs>
+        <w:bidi/>
+        <w:rPr>
+          <w:lang w:val="en-US"/>
+        </w:rPr>
+      </w:pPr>
+    </w:p>
+    <w:p>
+      <w:pPr>
+        <w:tabs>
+          <w:tab w:val="left" w:pos="8110"/>
+        </w:tabs>
+        <w:bidi/>
+        <w:rPr>
+          <w:lang w:val="en-US"/>
+        </w:rPr>
+      </w:pPr>
+    </w:p>
+    <w:p>
+      <w:pPr>
+        <w:tabs>
+          <w:tab w:val="left" w:pos="8110"/>
+        </w:tabs>
+        <w:bidi/>
+        <w:rPr>
+          <w:lang w:val="en-US"/>
+        </w:rPr>
+      </w:pPr>
+      <w:commentRangeStart w:id="3"/>
+      <w:commentRangeEnd w:id="3"/>
       <w:r>
         <w:rPr>
           <w:rStyle w:val="CommentReference"/>
         </w:rPr>
-        <w:commentReference w:id="2"/>
+        <w:commentReference w:id="3"/>
       </w:r>
     </w:p>
     <w:p>
@@ -2458,6 +2894,7 @@
       <w:r>
         <w:rPr>
           <w:rFonts w:cs="Arial"/>
+          <w:noProof/>
           <w:rtl/>
           <w:lang w:val="en-US"/>
         </w:rPr>
@@ -2531,85 +2968,83 @@
         </w:tabs>
         <w:bidi/>
         <w:rPr>
-          <w:rFonts w:hint="cs"/>
-          <w:lang w:val="en-US"/>
-        </w:rPr>
-      </w:pPr>
-    </w:p>
-    <w:p>
-      <w:pPr>
-        <w:tabs>
-          <w:tab w:val="left" w:pos="8110"/>
-        </w:tabs>
-        <w:bidi/>
-        <w:rPr>
-          <w:lang w:val="en-US"/>
-        </w:rPr>
-      </w:pPr>
-    </w:p>
-    <w:p>
-      <w:pPr>
-        <w:tabs>
-          <w:tab w:val="left" w:pos="8110"/>
-        </w:tabs>
-        <w:bidi/>
-        <w:rPr>
-          <w:lang w:val="en-US"/>
-        </w:rPr>
-      </w:pPr>
-    </w:p>
-    <w:p>
-      <w:pPr>
-        <w:tabs>
-          <w:tab w:val="left" w:pos="8110"/>
-        </w:tabs>
-        <w:bidi/>
-        <w:rPr>
-          <w:lang w:val="en-US"/>
-        </w:rPr>
-      </w:pPr>
-    </w:p>
-    <w:p>
-      <w:pPr>
-        <w:tabs>
-          <w:tab w:val="left" w:pos="8110"/>
-        </w:tabs>
-        <w:bidi/>
-        <w:rPr>
-          <w:lang w:val="en-US"/>
-        </w:rPr>
-      </w:pPr>
-    </w:p>
-    <w:p>
-      <w:pPr>
-        <w:tabs>
-          <w:tab w:val="left" w:pos="8110"/>
-        </w:tabs>
-        <w:bidi/>
-        <w:rPr>
-          <w:lang w:val="en-US"/>
-        </w:rPr>
-      </w:pPr>
-    </w:p>
-    <w:p>
-      <w:pPr>
-        <w:tabs>
-          <w:tab w:val="left" w:pos="8110"/>
-        </w:tabs>
-        <w:bidi/>
-        <w:rPr>
-          <w:lang w:val="en-US"/>
-        </w:rPr>
-      </w:pPr>
-    </w:p>
-    <w:p>
-      <w:pPr>
-        <w:tabs>
-          <w:tab w:val="left" w:pos="8110"/>
-        </w:tabs>
-        <w:bidi/>
-        <w:rPr>
-          <w:rFonts w:hint="cs"/>
+          <w:lang w:val="en-US"/>
+        </w:rPr>
+      </w:pPr>
+    </w:p>
+    <w:p>
+      <w:pPr>
+        <w:tabs>
+          <w:tab w:val="left" w:pos="8110"/>
+        </w:tabs>
+        <w:bidi/>
+        <w:rPr>
+          <w:lang w:val="en-US"/>
+        </w:rPr>
+      </w:pPr>
+    </w:p>
+    <w:p>
+      <w:pPr>
+        <w:tabs>
+          <w:tab w:val="left" w:pos="8110"/>
+        </w:tabs>
+        <w:bidi/>
+        <w:rPr>
+          <w:lang w:val="en-US"/>
+        </w:rPr>
+      </w:pPr>
+    </w:p>
+    <w:p>
+      <w:pPr>
+        <w:tabs>
+          <w:tab w:val="left" w:pos="8110"/>
+        </w:tabs>
+        <w:bidi/>
+        <w:rPr>
+          <w:lang w:val="en-US"/>
+        </w:rPr>
+      </w:pPr>
+    </w:p>
+    <w:p>
+      <w:pPr>
+        <w:tabs>
+          <w:tab w:val="left" w:pos="8110"/>
+        </w:tabs>
+        <w:bidi/>
+        <w:rPr>
+          <w:lang w:val="en-US"/>
+        </w:rPr>
+      </w:pPr>
+    </w:p>
+    <w:p>
+      <w:pPr>
+        <w:tabs>
+          <w:tab w:val="left" w:pos="8110"/>
+        </w:tabs>
+        <w:bidi/>
+        <w:rPr>
+          <w:lang w:val="en-US"/>
+        </w:rPr>
+      </w:pPr>
+    </w:p>
+    <w:p>
+      <w:pPr>
+        <w:tabs>
+          <w:tab w:val="left" w:pos="8110"/>
+        </w:tabs>
+        <w:bidi/>
+        <w:rPr>
+          <w:lang w:val="en-US"/>
+        </w:rPr>
+      </w:pPr>
+    </w:p>
+    <w:p>
+      <w:pPr>
+        <w:tabs>
+          <w:tab w:val="left" w:pos="8110"/>
+        </w:tabs>
+        <w:bidi/>
+        <w:rPr>
           <w:rtl/>
           <w:lang w:val="en-US"/>
         </w:rPr>
@@ -2617,6 +3052,7 @@
       <w:r>
         <w:rPr>
           <w:rFonts w:cs="Arial"/>
+          <w:noProof/>
           <w:rtl/>
           <w:lang w:val="en-US"/>
         </w:rPr>
@@ -2676,90 +3112,383 @@
           </wp:anchor>
         </w:drawing>
       </w:r>
-      <w:commentRangeStart w:id="3"/>
-      <w:commentRangeEnd w:id="3"/>
+      <w:commentRangeStart w:id="4"/>
+      <w:commentRangeEnd w:id="4"/>
       <w:r>
         <w:rPr>
           <w:rStyle w:val="CommentReference"/>
         </w:rPr>
-        <w:commentReference w:id="3"/>
-      </w:r>
-    </w:p>
-    <w:p>
-      <w:pPr>
-        <w:bidi/>
-        <w:rPr>
-          <w:rFonts w:hint="cs"/>
-          <w:rtl/>
-          <w:lang w:val="en-US"/>
-        </w:rPr>
-      </w:pPr>
-    </w:p>
-    <w:p>
-      <w:pPr>
-        <w:bidi/>
-        <w:rPr>
-          <w:rFonts w:hint="cs"/>
-          <w:rtl/>
-          <w:lang w:val="en-US"/>
-        </w:rPr>
-      </w:pPr>
-    </w:p>
-    <w:p>
-      <w:pPr>
-        <w:bidi/>
-        <w:rPr>
-          <w:rFonts w:hint="cs"/>
-          <w:rtl/>
-          <w:lang w:val="en-US"/>
-        </w:rPr>
-      </w:pPr>
-    </w:p>
-    <w:p>
-      <w:pPr>
-        <w:bidi/>
-        <w:rPr>
-          <w:rFonts w:hint="cs"/>
-          <w:rtl/>
-          <w:lang w:val="en-US"/>
-        </w:rPr>
-      </w:pPr>
-    </w:p>
-    <w:p>
-      <w:pPr>
-        <w:bidi/>
-        <w:rPr>
-          <w:rFonts w:hint="cs"/>
-          <w:rtl/>
-          <w:lang w:val="en-US"/>
-        </w:rPr>
-      </w:pPr>
-    </w:p>
-    <w:p>
-      <w:pPr>
-        <w:bidi/>
-        <w:rPr>
-          <w:rFonts w:hint="cs"/>
-          <w:rtl/>
-          <w:lang w:val="en-US"/>
-        </w:rPr>
-      </w:pPr>
-    </w:p>
-    <w:p>
-      <w:pPr>
-        <w:bidi/>
-        <w:rPr>
-          <w:rFonts w:hint="cs"/>
-          <w:rtl/>
-          <w:lang w:val="en-US"/>
-        </w:rPr>
-      </w:pPr>
-    </w:p>
-    <w:p>
-      <w:pPr>
-        <w:bidi/>
-        <w:rPr>
-          <w:rFonts w:hint="cs"/>
+        <w:commentReference w:id="4"/>
+      </w:r>
+    </w:p>
+    <w:p>
+      <w:pPr>
+        <w:bidi/>
+        <w:rPr>
+          <w:rtl/>
+          <w:lang w:val="en-US"/>
+        </w:rPr>
+      </w:pPr>
+    </w:p>
+    <w:p>
+      <w:pPr>
+        <w:bidi/>
+        <w:rPr>
+          <w:rtl/>
+          <w:lang w:val="en-US"/>
+        </w:rPr>
+      </w:pPr>
+    </w:p>
+    <w:p>
+      <w:pPr>
+        <w:bidi/>
+        <w:rPr>
+          <w:rtl/>
+          <w:lang w:val="en-US"/>
+        </w:rPr>
+      </w:pPr>
+    </w:p>
+    <w:p>
+      <w:pPr>
+        <w:bidi/>
+        <w:rPr>
+          <w:rtl/>
+          <w:lang w:val="en-US"/>
+        </w:rPr>
+      </w:pPr>
+    </w:p>
+    <w:p>
+      <w:pPr>
+        <w:bidi/>
+        <w:rPr>
+          <w:rtl/>
+          <w:lang w:val="en-US"/>
+        </w:rPr>
+      </w:pPr>
+    </w:p>
+    <w:p>
+      <w:pPr>
+        <w:bidi/>
+        <w:rPr>
+          <w:rtl/>
+          <w:lang w:val="en-US"/>
+        </w:rPr>
+      </w:pPr>
+    </w:p>
+    <w:p>
+      <w:pPr>
+        <w:bidi/>
+        <w:rPr>
+          <w:rtl/>
+          <w:lang w:val="en-US"/>
+        </w:rPr>
+      </w:pPr>
+    </w:p>
+    <w:p>
+      <w:pPr>
+        <w:bidi/>
+        <w:rPr>
+          <w:lang w:val="en-US"/>
+        </w:rPr>
+      </w:pPr>
+    </w:p>
+    <w:p>
+      <w:pPr>
+        <w:bidi/>
+        <w:rPr>
+          <w:lang w:val="en-US"/>
+        </w:rPr>
+      </w:pPr>
+    </w:p>
+    <w:p>
+      <w:pPr>
+        <w:bidi/>
+        <w:rPr>
+          <w:lang w:val="en-US"/>
+        </w:rPr>
+      </w:pPr>
+    </w:p>
+    <w:p>
+      <w:pPr>
+        <w:bidi/>
+        <w:rPr>
+          <w:lang w:val="en-US"/>
+        </w:rPr>
+      </w:pPr>
+    </w:p>
+    <w:p>
+      <w:pPr>
+        <w:bidi/>
+        <w:rPr>
+          <w:lang w:val="en-US"/>
+        </w:rPr>
+      </w:pPr>
+    </w:p>
+    <w:p>
+      <w:pPr>
+        <w:bidi/>
+        <w:rPr>
+          <w:lang w:val="en-US"/>
+        </w:rPr>
+      </w:pPr>
+    </w:p>
+    <w:p>
+      <w:pPr>
+        <w:bidi/>
+        <w:rPr>
+          <w:lang w:val="en-US"/>
+        </w:rPr>
+      </w:pPr>
+    </w:p>
+    <w:p>
+      <w:pPr>
+        <w:bidi/>
+        <w:rPr>
+          <w:lang w:val="en-US"/>
+        </w:rPr>
+      </w:pPr>
+    </w:p>
+    <w:p>
+      <w:pPr>
+        <w:bidi/>
+        <w:rPr>
+          <w:lang w:val="en-US"/>
+        </w:rPr>
+      </w:pPr>
+    </w:p>
+    <w:p>
+      <w:pPr>
+        <w:bidi/>
+        <w:rPr>
+          <w:lang w:val="en-US"/>
+        </w:rPr>
+      </w:pPr>
+    </w:p>
+    <w:p>
+      <w:pPr>
+        <w:bidi/>
+        <w:rPr>
+          <w:lang w:val="en-US"/>
+        </w:rPr>
+      </w:pPr>
+    </w:p>
+    <w:p>
+      <w:pPr>
+        <w:bidi/>
+        <w:rPr>
+          <w:lang w:val="en-US"/>
+        </w:rPr>
+      </w:pPr>
+    </w:p>
+    <w:p>
+      <w:pPr>
+        <w:bidi/>
+        <w:rPr>
+          <w:lang w:val="en-US"/>
+        </w:rPr>
+      </w:pPr>
+    </w:p>
+    <w:p>
+      <w:pPr>
+        <w:bidi/>
+        <w:rPr>
+          <w:lang w:val="en-US"/>
+        </w:rPr>
+      </w:pPr>
+    </w:p>
+    <w:p>
+      <w:pPr>
+        <w:bidi/>
+        <w:rPr>
+          <w:lang w:val="en-US"/>
+        </w:rPr>
+      </w:pPr>
+      <w:r>
+        <w:rPr>
+          <w:rFonts w:cs="Arial"/>
+          <w:rtl/>
+          <w:lang w:val="en-US"/>
+        </w:rPr>
+        <w:drawing>
+          <wp:anchor distT="0" distB="0" distL="114300" distR="114300" simplePos="0" relativeHeight="251669504" behindDoc="0" locked="0" layoutInCell="1" allowOverlap="1" wp14:anchorId="11A260A9" wp14:editId="05629F0C">
+            <wp:simplePos x="0" y="0"/>
+            <wp:positionH relativeFrom="margin">
+              <wp:align>left</wp:align>
+            </wp:positionH>
+            <wp:positionV relativeFrom="paragraph">
+              <wp:posOffset>-193089</wp:posOffset>
+            </wp:positionV>
+            <wp:extent cx="2743200" cy="2967355"/>
+            <wp:effectExtent l="0" t="0" r="0" b="4445"/>
+            <wp:wrapNone/>
+            <wp:docPr id="1355744436" name="Picture 1" descr="A graph of a positive rate&#10;&#10;Description automatically generated"/>
+            <wp:cNvGraphicFramePr>
+              <a:graphicFrameLocks xmlns:a="http://schemas.openxmlformats.org/drawingml/2006/main" noChangeAspect="1"/>
+            </wp:cNvGraphicFramePr>
+            <a:graphic xmlns:a="http://schemas.openxmlformats.org/drawingml/2006/main">
+              <a:graphicData uri="http://schemas.openxmlformats.org/drawingml/2006/picture">
+                <pic:pic xmlns:pic="http://schemas.openxmlformats.org/drawingml/2006/picture">
+                  <pic:nvPicPr>
+                    <pic:cNvPr id="1355744436" name="Picture 1" descr="A graph of a positive rate&#10;&#10;Description automatically generated"/>
+                    <pic:cNvPicPr/>
+                  </pic:nvPicPr>
+                  <pic:blipFill>
+                    <a:blip r:embed="rId19">
+                      <a:extLst>
+                        <a:ext uri="{28A0092B-C50C-407E-A947-70E740481C1C}">
+                          <a14:useLocalDpi xmlns:a14="http://schemas.microsoft.com/office/drawing/2010/main" val="0"/>
+                        </a:ext>
+                      </a:extLst>
+                    </a:blip>
+                    <a:stretch>
+                      <a:fillRect/>
+                    </a:stretch>
+                  </pic:blipFill>
+                  <pic:spPr>
+                    <a:xfrm>
+                      <a:off x="0" y="0"/>
+                      <a:ext cx="2743200" cy="2967355"/>
+                    </a:xfrm>
+                    <a:prstGeom prst="rect">
+                      <a:avLst/>
+                    </a:prstGeom>
+                  </pic:spPr>
+                </pic:pic>
+              </a:graphicData>
+            </a:graphic>
+            <wp14:sizeRelH relativeFrom="margin">
+              <wp14:pctWidth>0</wp14:pctWidth>
+            </wp14:sizeRelH>
+            <wp14:sizeRelV relativeFrom="margin">
+              <wp14:pctHeight>0</wp14:pctHeight>
+            </wp14:sizeRelV>
+          </wp:anchor>
+        </w:drawing>
+      </w:r>
+      <w:r>
+        <w:rPr>
+          <w:rFonts w:cs="Arial"/>
+          <w:rtl/>
+          <w:lang w:val="en-US"/>
+        </w:rPr>
+        <w:drawing>
+          <wp:anchor distT="0" distB="0" distL="114300" distR="114300" simplePos="0" relativeHeight="251670528" behindDoc="0" locked="0" layoutInCell="1" allowOverlap="1" wp14:anchorId="76344B33" wp14:editId="4FBCD3F9">
+            <wp:simplePos x="0" y="0"/>
+            <wp:positionH relativeFrom="margin">
+              <wp:align>right</wp:align>
+            </wp:positionH>
+            <wp:positionV relativeFrom="paragraph">
+              <wp:posOffset>-180389</wp:posOffset>
+            </wp:positionV>
+            <wp:extent cx="2743200" cy="2967355"/>
+            <wp:effectExtent l="0" t="0" r="0" b="4445"/>
+            <wp:wrapNone/>
+            <wp:docPr id="1840863792" name="Picture 1" descr="A graph of a positive rate&#10;&#10;Description automatically generated"/>
+            <wp:cNvGraphicFramePr>
+              <a:graphicFrameLocks xmlns:a="http://schemas.openxmlformats.org/drawingml/2006/main" noChangeAspect="1"/>
+            </wp:cNvGraphicFramePr>
+            <a:graphic xmlns:a="http://schemas.openxmlformats.org/drawingml/2006/main">
+              <a:graphicData uri="http://schemas.openxmlformats.org/drawingml/2006/picture">
+                <pic:pic xmlns:pic="http://schemas.openxmlformats.org/drawingml/2006/picture">
+                  <pic:nvPicPr>
+                    <pic:cNvPr id="1840863792" name="Picture 1" descr="A graph of a positive rate&#10;&#10;Description automatically generated"/>
+                    <pic:cNvPicPr/>
+                  </pic:nvPicPr>
+                  <pic:blipFill>
+                    <a:blip r:embed="rId20">
+                      <a:extLst>
+                        <a:ext uri="{28A0092B-C50C-407E-A947-70E740481C1C}">
+                          <a14:useLocalDpi xmlns:a14="http://schemas.microsoft.com/office/drawing/2010/main" val="0"/>
+                        </a:ext>
+                      </a:extLst>
+                    </a:blip>
+                    <a:stretch>
+                      <a:fillRect/>
+                    </a:stretch>
+                  </pic:blipFill>
+                  <pic:spPr>
+                    <a:xfrm>
+                      <a:off x="0" y="0"/>
+                      <a:ext cx="2743200" cy="2967355"/>
+                    </a:xfrm>
+                    <a:prstGeom prst="rect">
+                      <a:avLst/>
+                    </a:prstGeom>
+                  </pic:spPr>
+                </pic:pic>
+              </a:graphicData>
+            </a:graphic>
+            <wp14:sizeRelH relativeFrom="margin">
+              <wp14:pctWidth>0</wp14:pctWidth>
+            </wp14:sizeRelH>
+            <wp14:sizeRelV relativeFrom="margin">
+              <wp14:pctHeight>0</wp14:pctHeight>
+            </wp14:sizeRelV>
+          </wp:anchor>
+        </w:drawing>
+      </w:r>
+    </w:p>
+    <w:p>
+      <w:pPr>
+        <w:bidi/>
+        <w:jc w:val="center"/>
+        <w:rPr>
+          <w:lang w:val="en-US"/>
+        </w:rPr>
+      </w:pPr>
+    </w:p>
+    <w:p>
+      <w:pPr>
+        <w:bidi/>
+        <w:rPr>
+          <w:lang w:val="en-US"/>
+        </w:rPr>
+      </w:pPr>
+    </w:p>
+    <w:p>
+      <w:pPr>
+        <w:bidi/>
+        <w:rPr>
+          <w:lang w:val="en-US"/>
+        </w:rPr>
+      </w:pPr>
+    </w:p>
+    <w:p>
+      <w:pPr>
+        <w:bidi/>
+        <w:rPr>
+          <w:lang w:val="en-US"/>
+        </w:rPr>
+      </w:pPr>
+    </w:p>
+    <w:p>
+      <w:pPr>
+        <w:bidi/>
+        <w:rPr>
+          <w:lang w:val="en-US"/>
+        </w:rPr>
+      </w:pPr>
+    </w:p>
+    <w:p>
+      <w:pPr>
+        <w:bidi/>
+        <w:rPr>
+          <w:lang w:val="en-US"/>
+        </w:rPr>
+      </w:pPr>
+    </w:p>
+    <w:p>
+      <w:pPr>
+        <w:bidi/>
+        <w:rPr>
+          <w:lang w:val="en-US"/>
+        </w:rPr>
+      </w:pPr>
+    </w:p>
+    <w:p>
+      <w:pPr>
+        <w:bidi/>
+        <w:rPr>
           <w:rtl/>
           <w:lang w:val="en-US"/>
         </w:rPr>
@@ -2772,17 +3501,308 @@
         </w:tabs>
         <w:bidi/>
         <w:rPr>
-          <w:rtl/>
-          <w:lang w:val="en-US"/>
-        </w:rPr>
-      </w:pPr>
-      <w:r>
-        <w:rPr>
-          <w:rFonts w:hint="cs"/>
-          <w:rtl/>
-          <w:lang w:val="en-US"/>
-        </w:rPr>
-        <w:t>מסקנות:</w:t>
+          <w:lang w:val="en-US"/>
+        </w:rPr>
+      </w:pPr>
+    </w:p>
+    <w:p>
+      <w:pPr>
+        <w:tabs>
+          <w:tab w:val="left" w:pos="1926"/>
+        </w:tabs>
+        <w:bidi/>
+        <w:rPr>
+          <w:lang w:val="en-US"/>
+        </w:rPr>
+      </w:pPr>
+      <w:r>
+        <w:rPr>
+          <w:rFonts w:cs="Arial"/>
+          <w:noProof/>
+          <w:rtl/>
+        </w:rPr>
+        <w:drawing>
+          <wp:anchor distT="0" distB="0" distL="114300" distR="114300" simplePos="0" relativeHeight="251671552" behindDoc="0" locked="0" layoutInCell="1" allowOverlap="1" wp14:anchorId="5E15B538" wp14:editId="0A9D9AA2">
+            <wp:simplePos x="0" y="0"/>
+            <wp:positionH relativeFrom="margin">
+              <wp:align>left</wp:align>
+            </wp:positionH>
+            <wp:positionV relativeFrom="paragraph">
+              <wp:posOffset>146685</wp:posOffset>
+            </wp:positionV>
+            <wp:extent cx="2743200" cy="2967355"/>
+            <wp:effectExtent l="0" t="0" r="0" b="4445"/>
+            <wp:wrapNone/>
+            <wp:docPr id="134532554" name="Picture 1" descr="A graph of a positive rate&#10;&#10;Description automatically generated"/>
+            <wp:cNvGraphicFramePr>
+              <a:graphicFrameLocks xmlns:a="http://schemas.openxmlformats.org/drawingml/2006/main" noChangeAspect="1"/>
+            </wp:cNvGraphicFramePr>
+            <a:graphic xmlns:a="http://schemas.openxmlformats.org/drawingml/2006/main">
+              <a:graphicData uri="http://schemas.openxmlformats.org/drawingml/2006/picture">
+                <pic:pic xmlns:pic="http://schemas.openxmlformats.org/drawingml/2006/picture">
+                  <pic:nvPicPr>
+                    <pic:cNvPr id="134532554" name="Picture 1" descr="A graph of a positive rate&#10;&#10;Description automatically generated"/>
+                    <pic:cNvPicPr/>
+                  </pic:nvPicPr>
+                  <pic:blipFill>
+                    <a:blip r:embed="rId21">
+                      <a:extLst>
+                        <a:ext uri="{28A0092B-C50C-407E-A947-70E740481C1C}">
+                          <a14:useLocalDpi xmlns:a14="http://schemas.microsoft.com/office/drawing/2010/main" val="0"/>
+                        </a:ext>
+                      </a:extLst>
+                    </a:blip>
+                    <a:stretch>
+                      <a:fillRect/>
+                    </a:stretch>
+                  </pic:blipFill>
+                  <pic:spPr>
+                    <a:xfrm>
+                      <a:off x="0" y="0"/>
+                      <a:ext cx="2743200" cy="2967355"/>
+                    </a:xfrm>
+                    <a:prstGeom prst="rect">
+                      <a:avLst/>
+                    </a:prstGeom>
+                  </pic:spPr>
+                </pic:pic>
+              </a:graphicData>
+            </a:graphic>
+            <wp14:sizeRelH relativeFrom="margin">
+              <wp14:pctWidth>0</wp14:pctWidth>
+            </wp14:sizeRelH>
+            <wp14:sizeRelV relativeFrom="margin">
+              <wp14:pctHeight>0</wp14:pctHeight>
+            </wp14:sizeRelV>
+          </wp:anchor>
+        </w:drawing>
+      </w:r>
+      <w:r>
+        <w:rPr>
+          <w:rFonts w:cs="Arial"/>
+          <w:rtl/>
+          <w:lang w:val="en-US"/>
+        </w:rPr>
+        <w:drawing>
+          <wp:anchor distT="0" distB="0" distL="114300" distR="114300" simplePos="0" relativeHeight="251668480" behindDoc="0" locked="0" layoutInCell="1" allowOverlap="1" wp14:anchorId="2FC6CF59" wp14:editId="7FA3518D">
+            <wp:simplePos x="0" y="0"/>
+            <wp:positionH relativeFrom="margin">
+              <wp:align>right</wp:align>
+            </wp:positionH>
+            <wp:positionV relativeFrom="paragraph">
+              <wp:posOffset>96813</wp:posOffset>
+            </wp:positionV>
+            <wp:extent cx="2743200" cy="2967355"/>
+            <wp:effectExtent l="0" t="0" r="0" b="4445"/>
+            <wp:wrapNone/>
+            <wp:docPr id="215175084" name="Picture 1" descr="A graph of a positive rate&#10;&#10;Description automatically generated"/>
+            <wp:cNvGraphicFramePr>
+              <a:graphicFrameLocks xmlns:a="http://schemas.openxmlformats.org/drawingml/2006/main" noChangeAspect="1"/>
+            </wp:cNvGraphicFramePr>
+            <a:graphic xmlns:a="http://schemas.openxmlformats.org/drawingml/2006/main">
+              <a:graphicData uri="http://schemas.openxmlformats.org/drawingml/2006/picture">
+                <pic:pic xmlns:pic="http://schemas.openxmlformats.org/drawingml/2006/picture">
+                  <pic:nvPicPr>
+                    <pic:cNvPr id="215175084" name="Picture 1" descr="A graph of a positive rate&#10;&#10;Description automatically generated"/>
+                    <pic:cNvPicPr/>
+                  </pic:nvPicPr>
+                  <pic:blipFill>
+                    <a:blip r:embed="rId22">
+                      <a:extLst>
+                        <a:ext uri="{28A0092B-C50C-407E-A947-70E740481C1C}">
+                          <a14:useLocalDpi xmlns:a14="http://schemas.microsoft.com/office/drawing/2010/main" val="0"/>
+                        </a:ext>
+                      </a:extLst>
+                    </a:blip>
+                    <a:stretch>
+                      <a:fillRect/>
+                    </a:stretch>
+                  </pic:blipFill>
+                  <pic:spPr>
+                    <a:xfrm>
+                      <a:off x="0" y="0"/>
+                      <a:ext cx="2743200" cy="2967355"/>
+                    </a:xfrm>
+                    <a:prstGeom prst="rect">
+                      <a:avLst/>
+                    </a:prstGeom>
+                  </pic:spPr>
+                </pic:pic>
+              </a:graphicData>
+            </a:graphic>
+            <wp14:sizeRelH relativeFrom="margin">
+              <wp14:pctWidth>0</wp14:pctWidth>
+            </wp14:sizeRelH>
+            <wp14:sizeRelV relativeFrom="margin">
+              <wp14:pctHeight>0</wp14:pctHeight>
+            </wp14:sizeRelV>
+          </wp:anchor>
+        </w:drawing>
+      </w:r>
+    </w:p>
+    <w:p>
+      <w:pPr>
+        <w:tabs>
+          <w:tab w:val="left" w:pos="1926"/>
+        </w:tabs>
+        <w:bidi/>
+        <w:rPr>
+          <w:lang w:val="en-US"/>
+        </w:rPr>
+      </w:pPr>
+    </w:p>
+    <w:p>
+      <w:pPr>
+        <w:tabs>
+          <w:tab w:val="left" w:pos="1926"/>
+        </w:tabs>
+        <w:bidi/>
+        <w:rPr>
+          <w:lang w:val="en-US"/>
+        </w:rPr>
+      </w:pPr>
+    </w:p>
+    <w:p>
+      <w:pPr>
+        <w:tabs>
+          <w:tab w:val="left" w:pos="1926"/>
+        </w:tabs>
+        <w:bidi/>
+        <w:rPr>
+          <w:lang w:val="en-US"/>
+        </w:rPr>
+      </w:pPr>
+    </w:p>
+    <w:p>
+      <w:pPr>
+        <w:tabs>
+          <w:tab w:val="left" w:pos="1926"/>
+        </w:tabs>
+        <w:bidi/>
+        <w:rPr>
+          <w:lang w:val="en-US"/>
+        </w:rPr>
+      </w:pPr>
+    </w:p>
+    <w:p>
+      <w:pPr>
+        <w:tabs>
+          <w:tab w:val="left" w:pos="1926"/>
+        </w:tabs>
+        <w:bidi/>
+        <w:rPr>
+          <w:lang w:val="en-US"/>
+        </w:rPr>
+      </w:pPr>
+    </w:p>
+    <w:p>
+      <w:pPr>
+        <w:tabs>
+          <w:tab w:val="left" w:pos="1926"/>
+        </w:tabs>
+        <w:bidi/>
+        <w:rPr>
+          <w:lang w:val="en-US"/>
+        </w:rPr>
+      </w:pPr>
+    </w:p>
+    <w:p>
+      <w:pPr>
+        <w:tabs>
+          <w:tab w:val="left" w:pos="1926"/>
+        </w:tabs>
+        <w:bidi/>
+        <w:rPr>
+          <w:lang w:val="en-US"/>
+        </w:rPr>
+      </w:pPr>
+    </w:p>
+    <w:p>
+      <w:pPr>
+        <w:tabs>
+          <w:tab w:val="left" w:pos="1926"/>
+        </w:tabs>
+        <w:bidi/>
+        <w:rPr>
+          <w:lang w:val="en-US"/>
+        </w:rPr>
+      </w:pPr>
+    </w:p>
+    <w:p>
+      <w:pPr>
+        <w:tabs>
+          <w:tab w:val="left" w:pos="1926"/>
+        </w:tabs>
+        <w:bidi/>
+        <w:rPr>
+          <w:lang w:val="en-US"/>
+        </w:rPr>
+      </w:pPr>
+    </w:p>
+    <w:p>
+      <w:pPr>
+        <w:tabs>
+          <w:tab w:val="left" w:pos="1926"/>
+        </w:tabs>
+        <w:bidi/>
+        <w:rPr>
+          <w:lang w:val="en-US"/>
+        </w:rPr>
+      </w:pPr>
+    </w:p>
+    <w:p>
+      <w:pPr>
+        <w:tabs>
+          <w:tab w:val="left" w:pos="1926"/>
+        </w:tabs>
+        <w:bidi/>
+        <w:rPr>
+          <w:lang w:val="en-US"/>
+        </w:rPr>
+      </w:pPr>
+    </w:p>
+    <w:p>
+      <w:pPr>
+        <w:tabs>
+          <w:tab w:val="left" w:pos="1926"/>
+        </w:tabs>
+        <w:bidi/>
+        <w:rPr>
+          <w:lang w:val="en-US"/>
+        </w:rPr>
+      </w:pPr>
+    </w:p>
+    <w:p>
+      <w:pPr>
+        <w:tabs>
+          <w:tab w:val="left" w:pos="1926"/>
+        </w:tabs>
+        <w:bidi/>
+        <w:rPr>
+          <w:rtl/>
+          <w:lang w:val="en-US"/>
+        </w:rPr>
+      </w:pPr>
+      <w:r>
+        <w:rPr>
+          <w:rFonts w:hint="cs"/>
+          <w:b/>
+          <w:bCs/>
+          <w:sz w:val="28"/>
+          <w:szCs w:val="28"/>
+          <w:u w:val="single"/>
+          <w:rtl/>
+          <w:lang w:val="en-US"/>
+        </w:rPr>
+        <w:t>מסקנות</w:t>
+      </w:r>
+      <w:r>
+        <w:rPr>
+          <w:rFonts w:hint="cs"/>
+          <w:rtl/>
+          <w:lang w:val="en-US"/>
+        </w:rPr>
+        <w:t>:</w:t>
       </w:r>
     </w:p>
     <w:p>
@@ -2853,7 +3873,6 @@
         </w:tabs>
         <w:bidi/>
         <w:rPr>
-          <w:rFonts w:hint="cs"/>
           <w:lang w:val="en-US"/>
         </w:rPr>
       </w:pPr>
@@ -2864,6 +3883,12 @@
           <w:lang w:val="en-US"/>
         </w:rPr>
         <w:t>אפילו שלא הצלחנו לבנות מודל בעל כושר חיזוי טוב, ניתן לראות במטריצת הבלבול "מדרגות" כלומר המודלים טועים בעיקר על שלבים "קרובים" ולכן נראה שאכן יש למידה אך מחוסר דוגמאות היא לא מספיק טובה.</w:t>
+      </w:r>
+      <w:r>
+        <w:rPr>
+          <w:noProof/>
+        </w:rPr>
+        <w:t xml:space="preserve"> </w:t>
       </w:r>
     </w:p>
     <w:sectPr>
@@ -2898,6 +3923,9 @@
     <w:p>
       <w:pPr>
         <w:pStyle w:val="CommentText"/>
+        <w:rPr>
+          <w:lang w:val="en-US"/>
+        </w:rPr>
       </w:pPr>
       <w:r>
         <w:rPr>
@@ -2910,7 +3938,7 @@
       </w:r>
     </w:p>
   </w:comment>
-  <w:comment w:id="2" w:author="Omri Nahor" w:date="2023-07-05T17:32:00Z" w:initials="ON">
+  <w:comment w:id="2" w:author="nitzan migdal" w:date="2023-07-24T21:17:00Z" w:initials="nm">
     <w:p>
       <w:pPr>
         <w:pStyle w:val="CommentText"/>
@@ -2922,11 +3950,27 @@
         <w:annotationRef/>
       </w:r>
       <w:r>
+        <w:t>Same as the best run shown below (best for 4 classes)</w:t>
+      </w:r>
+    </w:p>
+  </w:comment>
+  <w:comment w:id="3" w:author="Omri Nahor" w:date="2023-07-05T17:32:00Z" w:initials="ON">
+    <w:p>
+      <w:pPr>
+        <w:pStyle w:val="CommentText"/>
+      </w:pPr>
+      <w:r>
+        <w:rPr>
+          <w:rStyle w:val="CommentReference"/>
+        </w:rPr>
+        <w:annotationRef/>
+      </w:r>
+      <w:r>
         <w:t>Raw ln &gt;&gt; Stage union &gt;&gt; Logitic(C=1, classweight='balanced') &gt;&gt; confusion matrixs, Stabiility testing</w:t>
       </w:r>
     </w:p>
   </w:comment>
-  <w:comment w:id="3" w:author="Omri Nahor" w:date="2023-07-05T18:06:00Z" w:initials="ON">
+  <w:comment w:id="4" w:author="Omri Nahor" w:date="2023-07-05T18:06:00Z" w:initials="ON">
     <w:p>
       <w:pPr>
         <w:pStyle w:val="CommentText"/>
@@ -2949,15 +3993,17 @@
 <w15:commentsEx xmlns:wpc="http://schemas.microsoft.com/office/word/2010/wordprocessingCanvas" xmlns:cx="http://schemas.microsoft.com/office/drawing/2014/chartex" xmlns:cx1="http://schemas.microsoft.com/office/drawing/2015/9/8/chartex" xmlns:cx2="http://schemas.microsoft.com/office/drawing/2015/10/21/chartex" xmlns:cx3="http://schemas.microsoft.com/office/drawing/2016/5/9/chartex" xmlns:cx4="http://schemas.microsoft.com/office/drawing/2016/5/10/chartex" xmlns:cx5="http://schemas.microsoft.com/office/drawing/2016/5/11/chartex" xmlns:cx6="http://schemas.microsoft.com/office/drawing/2016/5/12/chartex" xmlns:cx7="http://schemas.microsoft.com/office/drawing/2016/5/13/chartex" xmlns:cx8="http://schemas.microsoft.com/office/drawing/2016/5/14/chartex" xmlns:mc="http://schemas.openxmlformats.org/markup-compatibility/2006" xmlns:aink="http://schemas.microsoft.com/office/drawing/2016/ink" xmlns:am3d="http://schemas.microsoft.com/office/drawing/2017/model3d" xmlns:o="urn:schemas-microsoft-com:office:office" xmlns:oel="http://schemas.microsoft.com/office/2019/extlst" xmlns:r="http://schemas.openxmlformats.org/officeDocument/2006/relationships" xmlns:m="http://schemas.openxmlformats.org/officeDocument/2006/math" xmlns:v="urn:schemas-microsoft-com:vml" xmlns:wp14="http://schemas.microsoft.com/office/word/2010/wordprocessingDrawing" xmlns:wp="http://schemas.openxmlformats.org/drawingml/2006/wordprocessingDrawing" xmlns:w10="urn:schemas-microsoft-com:office:word" xmlns:w="http://schemas.openxmlformats.org/wordprocessingml/2006/main" xmlns:w14="http://schemas.microsoft.com/office/word/2010/wordml" xmlns:w15="http://schemas.microsoft.com/office/word/2012/wordml" xmlns:w16cex="http://schemas.microsoft.com/office/word/2018/wordml/cex" xmlns:w16cid="http://schemas.microsoft.com/office/word/2016/wordml/cid" xmlns:w16="http://schemas.microsoft.com/office/word/2018/wordml" xmlns:w16sdtdh="http://schemas.microsoft.com/office/word/2020/wordml/sdtdatahash" xmlns:w16se="http://schemas.microsoft.com/office/word/2015/wordml/symex" xmlns:wpg="http://schemas.microsoft.com/office/word/2010/wordprocessingGroup" xmlns:wpi="http://schemas.microsoft.com/office/word/2010/wordprocessingInk" xmlns:wne="http://schemas.microsoft.com/office/word/2006/wordml" xmlns:wps="http://schemas.microsoft.com/office/word/2010/wordprocessingShape" mc:Ignorable="w14 w15 w16se w16cid w16 w16cex w16sdtdh wp14">
   <w15:commentEx w15:paraId="124CA86C" w15:done="0"/>
   <w15:commentEx w15:paraId="3A7B572C" w15:done="0"/>
+  <w15:commentEx w15:paraId="5122E92D" w15:done="0"/>
   <w15:commentEx w15:paraId="78D6ADFF" w15:done="0"/>
   <w15:commentEx w15:paraId="119695D1" w15:done="0"/>
 </w15:commentsEx>
 </file>
 
 <file path=word/commentsExtensible.xml><?xml version="1.0" encoding="utf-8"?>
-<w16cex:commentsExtensible xmlns:wpc="http://schemas.microsoft.com/office/word/2010/wordprocessingCanvas" xmlns:cx="http://schemas.microsoft.com/office/drawing/2014/chartex" xmlns:cx1="http://schemas.microsoft.com/office/drawing/2015/9/8/chartex" xmlns:cx2="http://schemas.microsoft.com/office/drawing/2015/10/21/chartex" xmlns:cx3="http://schemas.microsoft.com/office/drawing/2016/5/9/chartex" xmlns:cx4="http://schemas.microsoft.com/office/drawing/2016/5/10/chartex" xmlns:cx5="http://schemas.microsoft.com/office/drawing/2016/5/11/chartex" xmlns:cx6="http://schemas.microsoft.com/office/drawing/2016/5/12/chartex" xmlns:cx7="http://schemas.microsoft.com/office/drawing/2016/5/13/chartex" xmlns:cx8="http://schemas.microsoft.com/office/drawing/2016/5/14/chartex" xmlns:cr="http://schemas.microsoft.com/office/comments/2020/reactions" xmlns:mc="http://schemas.openxmlformats.org/markup-compatibility/2006" xmlns:aink="http://schemas.microsoft.com/office/drawing/2016/ink" xmlns:am3d="http://schemas.microsoft.com/office/drawing/2017/model3d" xmlns:o="urn:schemas-microsoft-com:office:office" xmlns:oel="http://schemas.microsoft.com/office/2019/extlst" xmlns:r="http://schemas.openxmlformats.org/officeDocument/2006/relationships" xmlns:m="http://schemas.openxmlformats.org/officeDocument/2006/math" xmlns:v="urn:schemas-microsoft-com:vml" xmlns:wp14="http://schemas.microsoft.com/office/word/2010/wordprocessingDrawing" xmlns:wp="http://schemas.openxmlformats.org/drawingml/2006/wordprocessingDrawing" xmlns:w10="urn:schemas-microsoft-com:office:word" xmlns:w="http://schemas.openxmlformats.org/wordprocessingml/2006/main" xmlns:w14="http://schemas.microsoft.com/office/word/2010/wordml" xmlns:w15="http://schemas.microsoft.com/office/word/2012/wordml" xmlns:w16cex="http://schemas.microsoft.com/office/word/2018/wordml/cex" xmlns:w16cid="http://schemas.microsoft.com/office/word/2016/wordml/cid" xmlns:w16="http://schemas.microsoft.com/office/word/2018/wordml" xmlns:w16sdtdh="http://schemas.microsoft.com/office/word/2020/wordml/sdtdatahash" xmlns:w16se="http://schemas.microsoft.com/office/word/2015/wordml/symex" xmlns:wpg="http://schemas.microsoft.com/office/word/2010/wordprocessingGroup" xmlns:wpi="http://schemas.microsoft.com/office/word/2010/wordprocessingInk" xmlns:wne="http://schemas.microsoft.com/office/word/2006/wordml" xmlns:wps="http://schemas.microsoft.com/office/word/2010/wordprocessingShape" mc:Ignorable="w14 w15 w16se w16cid w16 w16cex w16sdtdh cr wp14">
+<w16cex:commentsExtensible xmlns:wpc="http://schemas.microsoft.com/office/word/2010/wordprocessingCanvas" xmlns:cx="http://schemas.microsoft.com/office/drawing/2014/chartex" xmlns:cx1="http://schemas.microsoft.com/office/drawing/2015/9/8/chartex" xmlns:cx2="http://schemas.microsoft.com/office/drawing/2015/10/21/chartex" xmlns:cx3="http://schemas.microsoft.com/office/drawing/2016/5/9/chartex" xmlns:cx4="http://schemas.microsoft.com/office/drawing/2016/5/10/chartex" xmlns:cx5="http://schemas.microsoft.com/office/drawing/2016/5/11/chartex" xmlns:cx6="http://schemas.microsoft.com/office/drawing/2016/5/12/chartex" xmlns:cx7="http://schemas.microsoft.com/office/drawing/2016/5/13/chartex" xmlns:cx8="http://schemas.microsoft.com/office/drawing/2016/5/14/chartex" xmlns:mc="http://schemas.openxmlformats.org/markup-compatibility/2006" xmlns:aink="http://schemas.microsoft.com/office/drawing/2016/ink" xmlns:am3d="http://schemas.microsoft.com/office/drawing/2017/model3d" xmlns:o="urn:schemas-microsoft-com:office:office" xmlns:oel="http://schemas.microsoft.com/office/2019/extlst" xmlns:r="http://schemas.openxmlformats.org/officeDocument/2006/relationships" xmlns:m="http://schemas.openxmlformats.org/officeDocument/2006/math" xmlns:v="urn:schemas-microsoft-com:vml" xmlns:wp14="http://schemas.microsoft.com/office/word/2010/wordprocessingDrawing" xmlns:wp="http://schemas.openxmlformats.org/drawingml/2006/wordprocessingDrawing" xmlns:w10="urn:schemas-microsoft-com:office:word" xmlns:w="http://schemas.openxmlformats.org/wordprocessingml/2006/main" xmlns:w14="http://schemas.microsoft.com/office/word/2010/wordml" xmlns:w15="http://schemas.microsoft.com/office/word/2012/wordml" xmlns:w16cex="http://schemas.microsoft.com/office/word/2018/wordml/cex" xmlns:w16cid="http://schemas.microsoft.com/office/word/2016/wordml/cid" xmlns:w16="http://schemas.microsoft.com/office/word/2018/wordml" xmlns:w16sdtdh="http://schemas.microsoft.com/office/word/2020/wordml/sdtdatahash" xmlns:w16se="http://schemas.microsoft.com/office/word/2015/wordml/symex" xmlns:wpg="http://schemas.microsoft.com/office/word/2010/wordprocessingGroup" xmlns:wpi="http://schemas.microsoft.com/office/word/2010/wordprocessingInk" xmlns:wne="http://schemas.microsoft.com/office/word/2006/wordml" xmlns:wps="http://schemas.microsoft.com/office/word/2010/wordprocessingShape" mc:Ignorable="w14 w15 w16se w16cid w16 w16cex w16sdtdh wp14">
   <w16cex:commentExtensible w16cex:durableId="28501878" w16cex:dateUtc="2023-07-05T13:27:00Z"/>
   <w16cex:commentExtensible w16cex:durableId="285018CF" w16cex:dateUtc="2023-07-05T13:29:00Z"/>
+  <w16cex:commentExtensible w16cex:durableId="286968E4" w16cex:dateUtc="2023-07-24T18:17:00Z"/>
   <w16cex:commentExtensible w16cex:durableId="285027AF" w16cex:dateUtc="2023-07-05T14:32:00Z"/>
   <w16cex:commentExtensible w16cex:durableId="28502F9C" w16cex:dateUtc="2023-07-05T15:06:00Z"/>
 </w16cex:commentsExtensible>
@@ -2967,6 +4013,7 @@
 <w16cid:commentsIds xmlns:wpc="http://schemas.microsoft.com/office/word/2010/wordprocessingCanvas" xmlns:cx="http://schemas.microsoft.com/office/drawing/2014/chartex" xmlns:cx1="http://schemas.microsoft.com/office/drawing/2015/9/8/chartex" xmlns:cx2="http://schemas.microsoft.com/office/drawing/2015/10/21/chartex" xmlns:cx3="http://schemas.microsoft.com/office/drawing/2016/5/9/chartex" xmlns:cx4="http://schemas.microsoft.com/office/drawing/2016/5/10/chartex" xmlns:cx5="http://schemas.microsoft.com/office/drawing/2016/5/11/chartex" xmlns:cx6="http://schemas.microsoft.com/office/drawing/2016/5/12/chartex" xmlns:cx7="http://schemas.microsoft.com/office/drawing/2016/5/13/chartex" xmlns:cx8="http://schemas.microsoft.com/office/drawing/2016/5/14/chartex" xmlns:mc="http://schemas.openxmlformats.org/markup-compatibility/2006" xmlns:aink="http://schemas.microsoft.com/office/drawing/2016/ink" xmlns:am3d="http://schemas.microsoft.com/office/drawing/2017/model3d" xmlns:o="urn:schemas-microsoft-com:office:office" xmlns:oel="http://schemas.microsoft.com/office/2019/extlst" xmlns:r="http://schemas.openxmlformats.org/officeDocument/2006/relationships" xmlns:m="http://schemas.openxmlformats.org/officeDocument/2006/math" xmlns:v="urn:schemas-microsoft-com:vml" xmlns:wp14="http://schemas.microsoft.com/office/word/2010/wordprocessingDrawing" xmlns:wp="http://schemas.openxmlformats.org/drawingml/2006/wordprocessingDrawing" xmlns:w10="urn:schemas-microsoft-com:office:word" xmlns:w="http://schemas.openxmlformats.org/wordprocessingml/2006/main" xmlns:w14="http://schemas.microsoft.com/office/word/2010/wordml" xmlns:w15="http://schemas.microsoft.com/office/word/2012/wordml" xmlns:w16cex="http://schemas.microsoft.com/office/word/2018/wordml/cex" xmlns:w16cid="http://schemas.microsoft.com/office/word/2016/wordml/cid" xmlns:w16="http://schemas.microsoft.com/office/word/2018/wordml" xmlns:w16sdtdh="http://schemas.microsoft.com/office/word/2020/wordml/sdtdatahash" xmlns:w16se="http://schemas.microsoft.com/office/word/2015/wordml/symex" xmlns:wpg="http://schemas.microsoft.com/office/word/2010/wordprocessingGroup" xmlns:wpi="http://schemas.microsoft.com/office/word/2010/wordprocessingInk" xmlns:wne="http://schemas.microsoft.com/office/word/2006/wordml" xmlns:wps="http://schemas.microsoft.com/office/word/2010/wordprocessingShape" mc:Ignorable="w14 w15 w16se w16cid w16 w16cex w16sdtdh wp14">
   <w16cid:commentId w16cid:paraId="124CA86C" w16cid:durableId="28501878"/>
   <w16cid:commentId w16cid:paraId="3A7B572C" w16cid:durableId="285018CF"/>
+  <w16cid:commentId w16cid:paraId="5122E92D" w16cid:durableId="286968E4"/>
   <w16cid:commentId w16cid:paraId="78D6ADFF" w16cid:durableId="285027AF"/>
   <w16cid:commentId w16cid:paraId="119695D1" w16cid:durableId="28502F9C"/>
 </w16cid:commentsIds>
@@ -3379,6 +4426,9 @@
   <w15:person w15:author="Omri Nahor">
     <w15:presenceInfo w15:providerId="AD" w15:userId="S::omrina@post.jce.ac.il::1c8a0a5e-7197-429d-a0a2-212fb39ac9b2"/>
   </w15:person>
+  <w15:person w15:author="nitzan migdal">
+    <w15:presenceInfo w15:providerId="Windows Live" w15:userId="6e769c66c17f3e32"/>
+  </w15:person>
 </w15:people>
 </file>
 
@@ -3391,7 +4441,7 @@
         <w:kern w:val="2"/>
         <w:sz w:val="22"/>
         <w:szCs w:val="22"/>
-        <w:lang w:val="en-IL" w:eastAsia="en-US" w:bidi="he-IL"/>
+        <w:lang w:eastAsia="en-US" w:bidi="he-IL"/>
         <w14:ligatures w14:val="standardContextual"/>
       </w:rPr>
     </w:rPrDefault>

</xml_diff>